<commit_message>
Update report and questionnaire
</commit_message>
<xml_diff>
--- a/FYP - Usability Questionnaire.docx
+++ b/FYP - Usability Questionnaire.docx
@@ -291,7 +291,23 @@
           <w:b/>
           <w:color w:val="595959" w:themeColor="text1" w:themeTint="A6"/>
         </w:rPr>
-        <w:t>USABILITY TESTING QUESTIONNAIRE</w:t>
+        <w:t xml:space="preserve">USABILITY </w:t>
+      </w:r>
+      <w:r>
+        <w:rPr>
+          <w:rFonts w:ascii="Iowan Old Style Roman" w:hAnsi="Iowan Old Style Roman"/>
+          <w:b/>
+          <w:color w:val="595959" w:themeColor="text1" w:themeTint="A6"/>
+        </w:rPr>
+        <w:t xml:space="preserve">AND EXPERIENCE </w:t>
+      </w:r>
+      <w:r>
+        <w:rPr>
+          <w:rFonts w:ascii="Iowan Old Style Roman" w:hAnsi="Iowan Old Style Roman"/>
+          <w:b/>
+          <w:color w:val="595959" w:themeColor="text1" w:themeTint="A6"/>
+        </w:rPr>
+        <w:t>TESTING QUESTIONNAIRE</w:t>
       </w:r>
     </w:p>
     <w:p>
@@ -377,6 +393,41 @@
           <w:szCs w:val="22"/>
         </w:rPr>
       </w:pPr>
+      <w:r>
+        <w:rPr>
+          <w:rFonts w:ascii="Iowan Old Style Roman" w:hAnsi="Iowan Old Style Roman"/>
+          <w:bCs/>
+          <w:iCs/>
+          <w:color w:val="7F7F7F" w:themeColor="text1" w:themeTint="80"/>
+          <w:sz w:val="22"/>
+          <w:szCs w:val="22"/>
+        </w:rPr>
+        <w:t xml:space="preserve">This document is to be completed after the use of the Mood </w:t>
+      </w:r>
+      <w:proofErr w:type="spellStart"/>
+      <w:r>
+        <w:rPr>
+          <w:rFonts w:ascii="Iowan Old Style Roman" w:hAnsi="Iowan Old Style Roman"/>
+          <w:bCs/>
+          <w:iCs/>
+          <w:color w:val="7F7F7F" w:themeColor="text1" w:themeTint="80"/>
+          <w:sz w:val="22"/>
+          <w:szCs w:val="22"/>
+        </w:rPr>
+        <w:t>Visualiser</w:t>
+      </w:r>
+      <w:proofErr w:type="spellEnd"/>
+      <w:r>
+        <w:rPr>
+          <w:rFonts w:ascii="Iowan Old Style Roman" w:hAnsi="Iowan Old Style Roman"/>
+          <w:bCs/>
+          <w:iCs/>
+          <w:color w:val="7F7F7F" w:themeColor="text1" w:themeTint="80"/>
+          <w:sz w:val="22"/>
+          <w:szCs w:val="22"/>
+        </w:rPr>
+        <w:t xml:space="preserve"> system. </w:t>
+      </w:r>
       <w:r>
         <w:rPr>
           <w:rFonts w:ascii="Iowan Old Style Roman" w:hAnsi="Iowan Old Style Roman"/>
@@ -523,29 +574,7 @@
             <w:sz w:val="22"/>
             <w:szCs w:val="22"/>
           </w:rPr>
-          <w:t>m.barthet@qmul.a</w:t>
-        </w:r>
-        <w:r>
-          <w:rPr>
-            <w:rStyle w:val="Hyperlink"/>
-            <w:rFonts w:ascii="Iowan Old Style Roman" w:hAnsi="Iowan Old Style Roman"/>
-            <w:bCs/>
-            <w:color w:val="7F7F7F" w:themeColor="text1" w:themeTint="80"/>
-            <w:sz w:val="22"/>
-            <w:szCs w:val="22"/>
-          </w:rPr>
-          <w:t>c</w:t>
-        </w:r>
-        <w:r>
-          <w:rPr>
-            <w:rStyle w:val="Hyperlink"/>
-            <w:rFonts w:ascii="Iowan Old Style Roman" w:hAnsi="Iowan Old Style Roman"/>
-            <w:bCs/>
-            <w:color w:val="7F7F7F" w:themeColor="text1" w:themeTint="80"/>
-            <w:sz w:val="22"/>
-            <w:szCs w:val="22"/>
-          </w:rPr>
-          <w:t>.uk</w:t>
+          <w:t>m.barthet@qmul.ac.uk</w:t>
         </w:r>
       </w:hyperlink>
       <w:r>
@@ -569,20 +598,6 @@
           <w:color w:val="595959" w:themeColor="text1" w:themeTint="A6"/>
           <w:sz w:val="22"/>
           <w:szCs w:val="22"/>
-        </w:rPr>
-      </w:pPr>
-    </w:p>
-    <w:p>
-      <w:pPr>
-        <w:spacing w:before="25" w:after="25" w:line="300" w:lineRule="auto"/>
-        <w:ind w:left="180" w:right="180"/>
-        <w:jc w:val="center"/>
-        <w:rPr>
-          <w:rFonts w:ascii="Iowan Old Style Roman" w:hAnsi="Iowan Old Style Roman"/>
-          <w:b/>
-          <w:color w:val="595959" w:themeColor="text1" w:themeTint="A6"/>
-          <w:sz w:val="28"/>
-          <w:szCs w:val="28"/>
         </w:rPr>
       </w:pPr>
     </w:p>
@@ -817,15 +832,7 @@
           <w:bCs/>
           <w:color w:val="7F7F7F" w:themeColor="text1" w:themeTint="80"/>
         </w:rPr>
-        <w:t>April</w:t>
-      </w:r>
-      <w:r>
-        <w:rPr>
-          <w:rFonts w:ascii="Iowan Old Style Roman" w:hAnsi="Iowan Old Style Roman"/>
-          <w:bCs/>
-          <w:color w:val="7F7F7F" w:themeColor="text1" w:themeTint="80"/>
-        </w:rPr>
-        <w:t xml:space="preserve"> 2016</w:t>
+        <w:t>April 2016</w:t>
       </w:r>
     </w:p>
     <w:p>
@@ -877,6 +884,34 @@
         </w:rPr>
         <w:t>Age:</w:t>
       </w:r>
+    </w:p>
+    <w:p>
+      <w:pPr>
+        <w:spacing w:line="300" w:lineRule="auto"/>
+        <w:rPr>
+          <w:rFonts w:ascii="Iowan Old Style Roman" w:hAnsi="Iowan Old Style Roman"/>
+        </w:rPr>
+      </w:pPr>
+      <w:r>
+        <w:rPr>
+          <w:rFonts w:ascii="Iowan Old Style Roman" w:hAnsi="Iowan Old Style Roman"/>
+        </w:rPr>
+        <w:t>Gender:</w:t>
+      </w:r>
+    </w:p>
+    <w:p>
+      <w:pPr>
+        <w:spacing w:line="300" w:lineRule="auto"/>
+        <w:rPr>
+          <w:rFonts w:ascii="Iowan Old Style Roman" w:hAnsi="Iowan Old Style Roman"/>
+        </w:rPr>
+      </w:pPr>
+      <w:r>
+        <w:rPr>
+          <w:rFonts w:ascii="Iowan Old Style Roman" w:hAnsi="Iowan Old Style Roman"/>
+        </w:rPr>
+        <w:t>Occupation:</w:t>
+      </w:r>
       <w:r>
         <w:rPr>
           <w:rFonts w:ascii="Iowan Old Style Roman" w:hAnsi="Iowan Old Style Roman"/>
@@ -913,7 +948,19 @@
         <w:rPr>
           <w:rFonts w:ascii="Iowan Old Style Roman" w:hAnsi="Iowan Old Style Roman"/>
         </w:rPr>
-        <w:t>Music Track:</w:t>
+        <w:t>Music Track</w:t>
+      </w:r>
+      <w:r>
+        <w:rPr>
+          <w:rFonts w:ascii="Iowan Old Style Roman" w:hAnsi="Iowan Old Style Roman"/>
+        </w:rPr>
+        <w:t xml:space="preserve"> (calm, exciting)</w:t>
+      </w:r>
+      <w:r>
+        <w:rPr>
+          <w:rFonts w:ascii="Iowan Old Style Roman" w:hAnsi="Iowan Old Style Roman"/>
+        </w:rPr>
+        <w:t>:</w:t>
       </w:r>
     </w:p>
     <w:p>
@@ -945,16 +992,6 @@
         </w:rPr>
         <w:t>The questions below come in the form of statements. Please circle which answer best represents how you feel towards the statement.</w:t>
       </w:r>
-    </w:p>
-    <w:p>
-      <w:pPr>
-        <w:spacing w:line="300" w:lineRule="auto"/>
-        <w:rPr>
-          <w:rFonts w:ascii="Iowan Old Style Roman" w:hAnsi="Iowan Old Style Roman"/>
-          <w:sz w:val="22"/>
-          <w:szCs w:val="22"/>
-        </w:rPr>
-      </w:pPr>
     </w:p>
     <w:p>
       <w:pPr>
@@ -986,15 +1023,7 @@
           <w:sz w:val="22"/>
           <w:szCs w:val="22"/>
         </w:rPr>
-        <w:t xml:space="preserve">The sensor is </w:t>
-      </w:r>
-      <w:r>
-        <w:rPr>
-          <w:rFonts w:ascii="Iowan Old Style Roman" w:hAnsi="Iowan Old Style Roman"/>
-          <w:sz w:val="22"/>
-          <w:szCs w:val="22"/>
-        </w:rPr>
-        <w:t>comfortable and not distracting</w:t>
+        <w:t>How often do you experience music with visuals?</w:t>
       </w:r>
     </w:p>
     <w:p>
@@ -1039,6 +1068,7 @@
           <w:p>
             <w:pPr>
               <w:spacing w:line="300" w:lineRule="auto"/>
+              <w:jc w:val="center"/>
               <w:rPr>
                 <w:rFonts w:ascii="Iowan Old Style Roman" w:hAnsi="Iowan Old Style Roman"/>
                 <w:color w:val="7F7F7F" w:themeColor="text1" w:themeTint="80"/>
@@ -1053,7 +1083,7 @@
                 <w:sz w:val="22"/>
                 <w:szCs w:val="22"/>
               </w:rPr>
-              <w:t>Strongly Agree</w:t>
+              <w:t>Never</w:t>
             </w:r>
           </w:p>
         </w:tc>
@@ -1079,7 +1109,7 @@
                 <w:sz w:val="22"/>
                 <w:szCs w:val="22"/>
               </w:rPr>
-              <w:t>Agree</w:t>
+              <w:t>Rarely</w:t>
             </w:r>
           </w:p>
         </w:tc>
@@ -1105,7 +1135,7 @@
                 <w:sz w:val="22"/>
                 <w:szCs w:val="22"/>
               </w:rPr>
-              <w:t>Neutral</w:t>
+              <w:t>Sometimes</w:t>
             </w:r>
           </w:p>
         </w:tc>
@@ -1131,7 +1161,7 @@
                 <w:sz w:val="22"/>
                 <w:szCs w:val="22"/>
               </w:rPr>
-              <w:t>Disagree</w:t>
+              <w:t>Very Often</w:t>
             </w:r>
           </w:p>
         </w:tc>
@@ -1142,7 +1172,7 @@
           <w:p>
             <w:pPr>
               <w:spacing w:line="300" w:lineRule="auto"/>
-              <w:jc w:val="right"/>
+              <w:jc w:val="center"/>
               <w:rPr>
                 <w:rFonts w:ascii="Iowan Old Style Roman" w:hAnsi="Iowan Old Style Roman"/>
                 <w:color w:val="7F7F7F" w:themeColor="text1" w:themeTint="80"/>
@@ -1157,7 +1187,7 @@
                 <w:sz w:val="22"/>
                 <w:szCs w:val="22"/>
               </w:rPr>
-              <w:t>Strongly Disagree</w:t>
+              <w:t>Always</w:t>
             </w:r>
           </w:p>
         </w:tc>
@@ -1168,14 +1198,79 @@
         <w:spacing w:line="300" w:lineRule="auto"/>
         <w:rPr>
           <w:rFonts w:ascii="Iowan Old Style Roman" w:hAnsi="Iowan Old Style Roman"/>
-        </w:rPr>
-      </w:pPr>
-    </w:p>
-    <w:p>
-      <w:pPr>
-        <w:spacing w:line="300" w:lineRule="auto"/>
-        <w:rPr>
-          <w:rFonts w:ascii="Iowan Old Style Roman" w:hAnsi="Iowan Old Style Roman"/>
+          <w:sz w:val="22"/>
+          <w:szCs w:val="22"/>
+          <w:u w:val="single"/>
+        </w:rPr>
+      </w:pPr>
+    </w:p>
+    <w:p>
+      <w:pPr>
+        <w:spacing w:line="300" w:lineRule="auto"/>
+        <w:rPr>
+          <w:rFonts w:ascii="Iowan Old Style Roman" w:hAnsi="Iowan Old Style Roman"/>
+          <w:sz w:val="22"/>
+          <w:szCs w:val="22"/>
+          <w:u w:val="single"/>
+        </w:rPr>
+      </w:pPr>
+      <w:r>
+        <w:rPr>
+          <w:rFonts w:ascii="Iowan Old Style Roman" w:hAnsi="Iowan Old Style Roman"/>
+          <w:sz w:val="22"/>
+          <w:szCs w:val="22"/>
+          <w:u w:val="single"/>
+        </w:rPr>
+        <w:t>Please elaborate:</w:t>
+      </w:r>
+    </w:p>
+    <w:p>
+      <w:pPr>
+        <w:spacing w:line="300" w:lineRule="auto"/>
+        <w:rPr>
+          <w:rFonts w:ascii="Iowan Old Style Roman" w:hAnsi="Iowan Old Style Roman"/>
+          <w:sz w:val="22"/>
+          <w:szCs w:val="22"/>
+        </w:rPr>
+      </w:pPr>
+    </w:p>
+    <w:p>
+      <w:pPr>
+        <w:spacing w:line="300" w:lineRule="auto"/>
+        <w:rPr>
+          <w:rFonts w:ascii="Iowan Old Style Roman" w:hAnsi="Iowan Old Style Roman"/>
+          <w:sz w:val="22"/>
+          <w:szCs w:val="22"/>
+        </w:rPr>
+      </w:pPr>
+    </w:p>
+    <w:p>
+      <w:pPr>
+        <w:spacing w:line="300" w:lineRule="auto"/>
+        <w:rPr>
+          <w:rFonts w:ascii="Iowan Old Style Roman" w:hAnsi="Iowan Old Style Roman"/>
+          <w:sz w:val="22"/>
+          <w:szCs w:val="22"/>
+        </w:rPr>
+      </w:pPr>
+    </w:p>
+    <w:p>
+      <w:pPr>
+        <w:spacing w:line="300" w:lineRule="auto"/>
+        <w:rPr>
+          <w:rFonts w:ascii="Iowan Old Style Roman" w:hAnsi="Iowan Old Style Roman"/>
+          <w:sz w:val="22"/>
+          <w:szCs w:val="22"/>
+        </w:rPr>
+      </w:pPr>
+    </w:p>
+    <w:p>
+      <w:pPr>
+        <w:spacing w:line="300" w:lineRule="auto"/>
+        <w:rPr>
+          <w:rFonts w:ascii="Iowan Old Style Roman" w:hAnsi="Iowan Old Style Roman"/>
+          <w:sz w:val="22"/>
+          <w:szCs w:val="22"/>
         </w:rPr>
       </w:pPr>
     </w:p>
@@ -1199,7 +1294,7 @@
           <w:sz w:val="22"/>
           <w:szCs w:val="22"/>
         </w:rPr>
-        <w:t>Operation of the sensor and board is clear</w:t>
+        <w:t>The visuals were different between the calm and exciting tracks</w:t>
       </w:r>
     </w:p>
     <w:p>
@@ -1214,7 +1309,7 @@
     <w:tbl>
       <w:tblPr>
         <w:tblStyle w:val="TableGrid"/>
-        <w:tblW w:w="9630" w:type="dxa"/>
+        <w:tblW w:w="9715" w:type="dxa"/>
         <w:jc w:val="center"/>
         <w:tblBorders>
           <w:top w:val="none" w:sz="0" w:space="0" w:color="auto"/>
@@ -1227,11 +1322,11 @@
         <w:tblLook w:val="04A0" w:firstRow="1" w:lastRow="0" w:firstColumn="1" w:lastColumn="0" w:noHBand="0" w:noVBand="1"/>
       </w:tblPr>
       <w:tblGrid>
-        <w:gridCol w:w="1885"/>
+        <w:gridCol w:w="1970"/>
         <w:gridCol w:w="1894"/>
         <w:gridCol w:w="1802"/>
-        <w:gridCol w:w="1902"/>
-        <w:gridCol w:w="2147"/>
+        <w:gridCol w:w="1713"/>
+        <w:gridCol w:w="2336"/>
       </w:tblGrid>
       <w:tr>
         <w:trPr>
@@ -1239,11 +1334,12 @@
         </w:trPr>
         <w:tc>
           <w:tcPr>
-            <w:tcW w:w="1885" w:type="dxa"/>
+            <w:tcW w:w="1970" w:type="dxa"/>
           </w:tcPr>
           <w:p>
             <w:pPr>
               <w:spacing w:line="300" w:lineRule="auto"/>
+              <w:jc w:val="center"/>
               <w:rPr>
                 <w:rFonts w:ascii="Iowan Old Style Roman" w:hAnsi="Iowan Old Style Roman"/>
                 <w:color w:val="7F7F7F" w:themeColor="text1" w:themeTint="80"/>
@@ -1258,7 +1354,7 @@
                 <w:sz w:val="22"/>
                 <w:szCs w:val="22"/>
               </w:rPr>
-              <w:t>Strongly Agree</w:t>
+              <w:t>Strongly Disagree</w:t>
             </w:r>
           </w:p>
         </w:tc>
@@ -1284,7 +1380,7 @@
                 <w:sz w:val="22"/>
                 <w:szCs w:val="22"/>
               </w:rPr>
-              <w:t>Agree</w:t>
+              <w:t>Disagree</w:t>
             </w:r>
           </w:p>
         </w:tc>
@@ -1316,7 +1412,7 @@
         </w:tc>
         <w:tc>
           <w:tcPr>
-            <w:tcW w:w="1902" w:type="dxa"/>
+            <w:tcW w:w="1713" w:type="dxa"/>
           </w:tcPr>
           <w:p>
             <w:pPr>
@@ -1336,18 +1432,18 @@
                 <w:sz w:val="22"/>
                 <w:szCs w:val="22"/>
               </w:rPr>
-              <w:t>Disagree</w:t>
+              <w:t>Agree</w:t>
             </w:r>
           </w:p>
         </w:tc>
         <w:tc>
           <w:tcPr>
-            <w:tcW w:w="2147" w:type="dxa"/>
+            <w:tcW w:w="2336" w:type="dxa"/>
           </w:tcPr>
           <w:p>
             <w:pPr>
               <w:spacing w:line="300" w:lineRule="auto"/>
-              <w:jc w:val="right"/>
+              <w:jc w:val="center"/>
               <w:rPr>
                 <w:rFonts w:ascii="Iowan Old Style Roman" w:hAnsi="Iowan Old Style Roman"/>
                 <w:color w:val="7F7F7F" w:themeColor="text1" w:themeTint="80"/>
@@ -1362,7 +1458,7 @@
                 <w:sz w:val="22"/>
                 <w:szCs w:val="22"/>
               </w:rPr>
-              <w:t>Strongly Disagree</w:t>
+              <w:t>Strongly Agree</w:t>
             </w:r>
           </w:p>
         </w:tc>
@@ -1373,26 +1469,29 @@
         <w:spacing w:line="300" w:lineRule="auto"/>
         <w:rPr>
           <w:rFonts w:ascii="Iowan Old Style Roman" w:hAnsi="Iowan Old Style Roman"/>
-        </w:rPr>
-      </w:pPr>
-    </w:p>
-    <w:p>
-      <w:pPr>
-        <w:spacing w:line="300" w:lineRule="auto"/>
-        <w:rPr>
-          <w:rFonts w:ascii="Iowan Old Style Roman" w:hAnsi="Iowan Old Style Roman"/>
           <w:sz w:val="22"/>
           <w:szCs w:val="22"/>
           <w:u w:val="single"/>
         </w:rPr>
       </w:pPr>
-      <w:r>
+    </w:p>
+    <w:p>
+      <w:pPr>
+        <w:spacing w:line="300" w:lineRule="auto"/>
         <w:rPr>
           <w:rFonts w:ascii="Iowan Old Style Roman" w:hAnsi="Iowan Old Style Roman"/>
           <w:sz w:val="22"/>
           <w:szCs w:val="22"/>
           <w:u w:val="single"/>
         </w:rPr>
+      </w:pPr>
+      <w:r>
+        <w:rPr>
+          <w:rFonts w:ascii="Iowan Old Style Roman" w:hAnsi="Iowan Old Style Roman"/>
+          <w:sz w:val="22"/>
+          <w:szCs w:val="22"/>
+          <w:u w:val="single"/>
+        </w:rPr>
         <w:t>Please elaborate:</w:t>
       </w:r>
     </w:p>
@@ -1431,22 +1530,18 @@
         <w:spacing w:line="300" w:lineRule="auto"/>
         <w:rPr>
           <w:rFonts w:ascii="Iowan Old Style Roman" w:hAnsi="Iowan Old Style Roman"/>
-        </w:rPr>
-      </w:pPr>
-    </w:p>
-    <w:p>
-      <w:pPr>
-        <w:spacing w:line="300" w:lineRule="auto"/>
-        <w:rPr>
-          <w:rFonts w:ascii="Iowan Old Style Roman" w:hAnsi="Iowan Old Style Roman"/>
-        </w:rPr>
-      </w:pPr>
-    </w:p>
-    <w:p>
-      <w:pPr>
-        <w:spacing w:line="300" w:lineRule="auto"/>
-        <w:rPr>
-          <w:rFonts w:ascii="Iowan Old Style Roman" w:hAnsi="Iowan Old Style Roman"/>
+          <w:sz w:val="22"/>
+          <w:szCs w:val="22"/>
+        </w:rPr>
+      </w:pPr>
+    </w:p>
+    <w:p>
+      <w:pPr>
+        <w:spacing w:line="300" w:lineRule="auto"/>
+        <w:rPr>
+          <w:rFonts w:ascii="Iowan Old Style Roman" w:hAnsi="Iowan Old Style Roman"/>
+          <w:sz w:val="22"/>
+          <w:szCs w:val="22"/>
         </w:rPr>
       </w:pPr>
     </w:p>
@@ -1470,39 +1565,7 @@
           <w:sz w:val="22"/>
           <w:szCs w:val="22"/>
         </w:rPr>
-        <w:t xml:space="preserve">The relationship between the </w:t>
-      </w:r>
-      <w:r>
-        <w:rPr>
-          <w:rFonts w:ascii="Iowan Old Style Roman" w:hAnsi="Iowan Old Style Roman"/>
-          <w:sz w:val="22"/>
-          <w:szCs w:val="22"/>
-        </w:rPr>
-        <w:t>board</w:t>
-      </w:r>
-      <w:r>
-        <w:rPr>
-          <w:rFonts w:ascii="Iowan Old Style Roman" w:hAnsi="Iowan Old Style Roman"/>
-          <w:sz w:val="22"/>
-          <w:szCs w:val="22"/>
-        </w:rPr>
-        <w:t xml:space="preserve"> and </w:t>
-      </w:r>
-      <w:r>
-        <w:rPr>
-          <w:rFonts w:ascii="Iowan Old Style Roman" w:hAnsi="Iowan Old Style Roman"/>
-          <w:sz w:val="22"/>
-          <w:szCs w:val="22"/>
-        </w:rPr>
-        <w:t>the web application</w:t>
-      </w:r>
-      <w:r>
-        <w:rPr>
-          <w:rFonts w:ascii="Iowan Old Style Roman" w:hAnsi="Iowan Old Style Roman"/>
-          <w:sz w:val="22"/>
-          <w:szCs w:val="22"/>
-        </w:rPr>
-        <w:t xml:space="preserve"> is clear</w:t>
+        <w:t>I was able to identify the relationship between the music and the visuals</w:t>
       </w:r>
     </w:p>
     <w:p>
@@ -1517,7 +1580,7 @@
     <w:tbl>
       <w:tblPr>
         <w:tblStyle w:val="TableGrid"/>
-        <w:tblW w:w="9630" w:type="dxa"/>
+        <w:tblW w:w="9715" w:type="dxa"/>
         <w:jc w:val="center"/>
         <w:tblBorders>
           <w:top w:val="none" w:sz="0" w:space="0" w:color="auto"/>
@@ -1530,11 +1593,11 @@
         <w:tblLook w:val="04A0" w:firstRow="1" w:lastRow="0" w:firstColumn="1" w:lastColumn="0" w:noHBand="0" w:noVBand="1"/>
       </w:tblPr>
       <w:tblGrid>
-        <w:gridCol w:w="1885"/>
+        <w:gridCol w:w="1970"/>
         <w:gridCol w:w="1894"/>
         <w:gridCol w:w="1802"/>
-        <w:gridCol w:w="1902"/>
-        <w:gridCol w:w="2147"/>
+        <w:gridCol w:w="1713"/>
+        <w:gridCol w:w="2336"/>
       </w:tblGrid>
       <w:tr>
         <w:trPr>
@@ -1542,11 +1605,12 @@
         </w:trPr>
         <w:tc>
           <w:tcPr>
-            <w:tcW w:w="1885" w:type="dxa"/>
+            <w:tcW w:w="1970" w:type="dxa"/>
           </w:tcPr>
           <w:p>
             <w:pPr>
               <w:spacing w:line="300" w:lineRule="auto"/>
+              <w:jc w:val="center"/>
               <w:rPr>
                 <w:rFonts w:ascii="Iowan Old Style Roman" w:hAnsi="Iowan Old Style Roman"/>
                 <w:color w:val="7F7F7F" w:themeColor="text1" w:themeTint="80"/>
@@ -1561,7 +1625,7 @@
                 <w:sz w:val="22"/>
                 <w:szCs w:val="22"/>
               </w:rPr>
-              <w:t>Strongly Agree</w:t>
+              <w:t>Strongly Disagree</w:t>
             </w:r>
           </w:p>
         </w:tc>
@@ -1587,7 +1651,7 @@
                 <w:sz w:val="22"/>
                 <w:szCs w:val="22"/>
               </w:rPr>
-              <w:t>Agree</w:t>
+              <w:t>Disagree</w:t>
             </w:r>
           </w:p>
         </w:tc>
@@ -1619,7 +1683,7 @@
         </w:tc>
         <w:tc>
           <w:tcPr>
-            <w:tcW w:w="1902" w:type="dxa"/>
+            <w:tcW w:w="1713" w:type="dxa"/>
           </w:tcPr>
           <w:p>
             <w:pPr>
@@ -1639,18 +1703,18 @@
                 <w:sz w:val="22"/>
                 <w:szCs w:val="22"/>
               </w:rPr>
-              <w:t>Disagree</w:t>
+              <w:t>Agree</w:t>
             </w:r>
           </w:p>
         </w:tc>
         <w:tc>
           <w:tcPr>
-            <w:tcW w:w="2147" w:type="dxa"/>
+            <w:tcW w:w="2336" w:type="dxa"/>
           </w:tcPr>
           <w:p>
             <w:pPr>
               <w:spacing w:line="300" w:lineRule="auto"/>
-              <w:jc w:val="right"/>
+              <w:jc w:val="center"/>
               <w:rPr>
                 <w:rFonts w:ascii="Iowan Old Style Roman" w:hAnsi="Iowan Old Style Roman"/>
                 <w:color w:val="7F7F7F" w:themeColor="text1" w:themeTint="80"/>
@@ -1665,7 +1729,7 @@
                 <w:sz w:val="22"/>
                 <w:szCs w:val="22"/>
               </w:rPr>
-              <w:t>Strongly Disagree</w:t>
+              <w:t>Strongly Agree</w:t>
             </w:r>
           </w:p>
         </w:tc>
@@ -1676,6 +1740,28 @@
         <w:spacing w:line="300" w:lineRule="auto"/>
         <w:rPr>
           <w:rFonts w:ascii="Iowan Old Style Roman" w:hAnsi="Iowan Old Style Roman"/>
+          <w:sz w:val="22"/>
+          <w:szCs w:val="22"/>
+        </w:rPr>
+      </w:pPr>
+    </w:p>
+    <w:p>
+      <w:pPr>
+        <w:spacing w:line="300" w:lineRule="auto"/>
+        <w:rPr>
+          <w:rFonts w:ascii="Iowan Old Style Roman" w:hAnsi="Iowan Old Style Roman"/>
+          <w:sz w:val="22"/>
+          <w:szCs w:val="22"/>
+        </w:rPr>
+      </w:pPr>
+    </w:p>
+    <w:p>
+      <w:pPr>
+        <w:spacing w:line="300" w:lineRule="auto"/>
+        <w:rPr>
+          <w:rFonts w:ascii="Iowan Old Style Roman" w:hAnsi="Iowan Old Style Roman"/>
+          <w:sz w:val="22"/>
+          <w:szCs w:val="22"/>
         </w:rPr>
       </w:pPr>
     </w:p>
@@ -1734,14 +1820,18 @@
         <w:spacing w:line="300" w:lineRule="auto"/>
         <w:rPr>
           <w:rFonts w:ascii="Iowan Old Style Roman" w:hAnsi="Iowan Old Style Roman"/>
-        </w:rPr>
-      </w:pPr>
-    </w:p>
-    <w:p>
-      <w:pPr>
-        <w:spacing w:line="300" w:lineRule="auto"/>
-        <w:rPr>
-          <w:rFonts w:ascii="Iowan Old Style Roman" w:hAnsi="Iowan Old Style Roman"/>
+          <w:sz w:val="22"/>
+          <w:szCs w:val="22"/>
+        </w:rPr>
+      </w:pPr>
+    </w:p>
+    <w:p>
+      <w:pPr>
+        <w:spacing w:line="300" w:lineRule="auto"/>
+        <w:rPr>
+          <w:rFonts w:ascii="Iowan Old Style Roman" w:hAnsi="Iowan Old Style Roman"/>
+          <w:sz w:val="22"/>
+          <w:szCs w:val="22"/>
         </w:rPr>
       </w:pPr>
     </w:p>
@@ -1765,39 +1855,38 @@
           <w:sz w:val="22"/>
           <w:szCs w:val="22"/>
         </w:rPr>
-        <w:t xml:space="preserve">The web </w:t>
-      </w:r>
-      <w:r>
-        <w:rPr>
-          <w:rFonts w:ascii="Iowan Old Style Roman" w:hAnsi="Iowan Old Style Roman"/>
-          <w:sz w:val="22"/>
-          <w:szCs w:val="22"/>
-        </w:rPr>
-        <w:t>application</w:t>
-      </w:r>
-      <w:r>
-        <w:rPr>
-          <w:rFonts w:ascii="Iowan Old Style Roman" w:hAnsi="Iowan Old Style Roman"/>
-          <w:sz w:val="22"/>
-          <w:szCs w:val="22"/>
-        </w:rPr>
-        <w:t xml:space="preserve"> is well designed</w:t>
-      </w:r>
-    </w:p>
-    <w:p>
-      <w:pPr>
-        <w:spacing w:line="300" w:lineRule="auto"/>
-        <w:rPr>
-          <w:rFonts w:ascii="Iowan Old Style Roman" w:hAnsi="Iowan Old Style Roman"/>
-          <w:sz w:val="22"/>
-          <w:szCs w:val="22"/>
+        <w:t xml:space="preserve">I was able to identify the relationship between the </w:t>
+      </w:r>
+      <w:r>
+        <w:rPr>
+          <w:rFonts w:ascii="Iowan Old Style Roman" w:hAnsi="Iowan Old Style Roman"/>
+          <w:sz w:val="22"/>
+          <w:szCs w:val="22"/>
+        </w:rPr>
+        <w:t>sensor</w:t>
+      </w:r>
+      <w:r>
+        <w:rPr>
+          <w:rFonts w:ascii="Iowan Old Style Roman" w:hAnsi="Iowan Old Style Roman"/>
+          <w:sz w:val="22"/>
+          <w:szCs w:val="22"/>
+        </w:rPr>
+        <w:t xml:space="preserve"> and the visuals</w:t>
+      </w:r>
+    </w:p>
+    <w:p>
+      <w:pPr>
+        <w:pStyle w:val="ListParagraph"/>
+        <w:spacing w:line="300" w:lineRule="auto"/>
+        <w:rPr>
+          <w:rFonts w:ascii="Iowan Old Style Roman" w:hAnsi="Iowan Old Style Roman"/>
         </w:rPr>
       </w:pPr>
     </w:p>
     <w:tbl>
       <w:tblPr>
         <w:tblStyle w:val="TableGrid"/>
-        <w:tblW w:w="9630" w:type="dxa"/>
+        <w:tblW w:w="9715" w:type="dxa"/>
         <w:jc w:val="center"/>
         <w:tblBorders>
           <w:top w:val="none" w:sz="0" w:space="0" w:color="auto"/>
@@ -1810,11 +1899,11 @@
         <w:tblLook w:val="04A0" w:firstRow="1" w:lastRow="0" w:firstColumn="1" w:lastColumn="0" w:noHBand="0" w:noVBand="1"/>
       </w:tblPr>
       <w:tblGrid>
-        <w:gridCol w:w="1885"/>
+        <w:gridCol w:w="1970"/>
         <w:gridCol w:w="1894"/>
         <w:gridCol w:w="1802"/>
-        <w:gridCol w:w="1902"/>
-        <w:gridCol w:w="2147"/>
+        <w:gridCol w:w="1713"/>
+        <w:gridCol w:w="2336"/>
       </w:tblGrid>
       <w:tr>
         <w:trPr>
@@ -1822,11 +1911,12 @@
         </w:trPr>
         <w:tc>
           <w:tcPr>
-            <w:tcW w:w="1885" w:type="dxa"/>
+            <w:tcW w:w="1970" w:type="dxa"/>
           </w:tcPr>
           <w:p>
             <w:pPr>
               <w:spacing w:line="300" w:lineRule="auto"/>
+              <w:jc w:val="center"/>
               <w:rPr>
                 <w:rFonts w:ascii="Iowan Old Style Roman" w:hAnsi="Iowan Old Style Roman"/>
                 <w:color w:val="7F7F7F" w:themeColor="text1" w:themeTint="80"/>
@@ -1841,7 +1931,7 @@
                 <w:sz w:val="22"/>
                 <w:szCs w:val="22"/>
               </w:rPr>
-              <w:t>Strongly Agree</w:t>
+              <w:t>Strongly Disagree</w:t>
             </w:r>
           </w:p>
         </w:tc>
@@ -1867,7 +1957,7 @@
                 <w:sz w:val="22"/>
                 <w:szCs w:val="22"/>
               </w:rPr>
-              <w:t>Agree</w:t>
+              <w:t>Disagree</w:t>
             </w:r>
           </w:p>
         </w:tc>
@@ -1899,7 +1989,7 @@
         </w:tc>
         <w:tc>
           <w:tcPr>
-            <w:tcW w:w="1902" w:type="dxa"/>
+            <w:tcW w:w="1713" w:type="dxa"/>
           </w:tcPr>
           <w:p>
             <w:pPr>
@@ -1919,18 +2009,18 @@
                 <w:sz w:val="22"/>
                 <w:szCs w:val="22"/>
               </w:rPr>
-              <w:t>Disagree</w:t>
+              <w:t>Agree</w:t>
             </w:r>
           </w:p>
         </w:tc>
         <w:tc>
           <w:tcPr>
-            <w:tcW w:w="2147" w:type="dxa"/>
+            <w:tcW w:w="2336" w:type="dxa"/>
           </w:tcPr>
           <w:p>
             <w:pPr>
               <w:spacing w:line="300" w:lineRule="auto"/>
-              <w:jc w:val="right"/>
+              <w:jc w:val="center"/>
               <w:rPr>
                 <w:rFonts w:ascii="Iowan Old Style Roman" w:hAnsi="Iowan Old Style Roman"/>
                 <w:color w:val="7F7F7F" w:themeColor="text1" w:themeTint="80"/>
@@ -1945,7 +2035,7 @@
                 <w:sz w:val="22"/>
                 <w:szCs w:val="22"/>
               </w:rPr>
-              <w:t>Strongly Disagree</w:t>
+              <w:t>Strongly Agree</w:t>
             </w:r>
           </w:p>
         </w:tc>
@@ -1968,6 +2058,66 @@
           <w:rFonts w:ascii="Iowan Old Style Roman" w:hAnsi="Iowan Old Style Roman"/>
           <w:sz w:val="22"/>
           <w:szCs w:val="22"/>
+          <w:u w:val="single"/>
+        </w:rPr>
+      </w:pPr>
+      <w:r>
+        <w:rPr>
+          <w:rFonts w:ascii="Iowan Old Style Roman" w:hAnsi="Iowan Old Style Roman"/>
+          <w:sz w:val="22"/>
+          <w:szCs w:val="22"/>
+          <w:u w:val="single"/>
+        </w:rPr>
+        <w:t>Please elaborate:</w:t>
+      </w:r>
+    </w:p>
+    <w:p>
+      <w:pPr>
+        <w:spacing w:line="300" w:lineRule="auto"/>
+        <w:rPr>
+          <w:rFonts w:ascii="Iowan Old Style Roman" w:hAnsi="Iowan Old Style Roman"/>
+          <w:sz w:val="22"/>
+          <w:szCs w:val="22"/>
+        </w:rPr>
+      </w:pPr>
+    </w:p>
+    <w:p>
+      <w:pPr>
+        <w:spacing w:line="300" w:lineRule="auto"/>
+        <w:rPr>
+          <w:rFonts w:ascii="Iowan Old Style Roman" w:hAnsi="Iowan Old Style Roman"/>
+          <w:sz w:val="22"/>
+          <w:szCs w:val="22"/>
+        </w:rPr>
+      </w:pPr>
+    </w:p>
+    <w:p>
+      <w:pPr>
+        <w:spacing w:line="300" w:lineRule="auto"/>
+        <w:rPr>
+          <w:rFonts w:ascii="Iowan Old Style Roman" w:hAnsi="Iowan Old Style Roman"/>
+          <w:sz w:val="22"/>
+          <w:szCs w:val="22"/>
+        </w:rPr>
+      </w:pPr>
+    </w:p>
+    <w:p>
+      <w:pPr>
+        <w:spacing w:line="300" w:lineRule="auto"/>
+        <w:rPr>
+          <w:rFonts w:ascii="Iowan Old Style Roman" w:hAnsi="Iowan Old Style Roman"/>
+          <w:sz w:val="22"/>
+          <w:szCs w:val="22"/>
+        </w:rPr>
+      </w:pPr>
+    </w:p>
+    <w:p>
+      <w:pPr>
+        <w:spacing w:line="300" w:lineRule="auto"/>
+        <w:rPr>
+          <w:rFonts w:ascii="Iowan Old Style Roman" w:hAnsi="Iowan Old Style Roman"/>
+          <w:sz w:val="22"/>
+          <w:szCs w:val="22"/>
         </w:rPr>
       </w:pPr>
     </w:p>
@@ -1991,29 +2141,13 @@
           <w:sz w:val="22"/>
           <w:szCs w:val="22"/>
         </w:rPr>
-        <w:t>The web application is easy to use</w:t>
-      </w:r>
-      <w:r>
-        <w:rPr>
-          <w:rFonts w:ascii="Iowan Old Style Roman" w:hAnsi="Iowan Old Style Roman"/>
-          <w:sz w:val="22"/>
-          <w:szCs w:val="22"/>
-        </w:rPr>
-        <w:t xml:space="preserve"> and control</w:t>
-      </w:r>
-      <w:r>
-        <w:rPr>
-          <w:rFonts w:ascii="Iowan Old Style Roman" w:hAnsi="Iowan Old Style Roman"/>
-          <w:sz w:val="22"/>
-          <w:szCs w:val="22"/>
-        </w:rPr>
-        <w:t>, I feel confident in using it</w:t>
-      </w:r>
-    </w:p>
-    <w:p>
-      <w:pPr>
-        <w:spacing w:line="300" w:lineRule="auto"/>
-        <w:jc w:val="center"/>
+        <w:t>The sensor is comfortable and not distracting</w:t>
+      </w:r>
+    </w:p>
+    <w:p>
+      <w:pPr>
+        <w:pStyle w:val="ListParagraph"/>
+        <w:spacing w:line="300" w:lineRule="auto"/>
         <w:rPr>
           <w:rFonts w:ascii="Iowan Old Style Roman" w:hAnsi="Iowan Old Style Roman"/>
         </w:rPr>
@@ -2022,7 +2156,7 @@
     <w:tbl>
       <w:tblPr>
         <w:tblStyle w:val="TableGrid"/>
-        <w:tblW w:w="9630" w:type="dxa"/>
+        <w:tblW w:w="9715" w:type="dxa"/>
         <w:jc w:val="center"/>
         <w:tblBorders>
           <w:top w:val="none" w:sz="0" w:space="0" w:color="auto"/>
@@ -2035,11 +2169,11 @@
         <w:tblLook w:val="04A0" w:firstRow="1" w:lastRow="0" w:firstColumn="1" w:lastColumn="0" w:noHBand="0" w:noVBand="1"/>
       </w:tblPr>
       <w:tblGrid>
-        <w:gridCol w:w="1885"/>
+        <w:gridCol w:w="1970"/>
         <w:gridCol w:w="1894"/>
         <w:gridCol w:w="1802"/>
-        <w:gridCol w:w="1902"/>
-        <w:gridCol w:w="2147"/>
+        <w:gridCol w:w="1713"/>
+        <w:gridCol w:w="2336"/>
       </w:tblGrid>
       <w:tr>
         <w:trPr>
@@ -2047,11 +2181,12 @@
         </w:trPr>
         <w:tc>
           <w:tcPr>
-            <w:tcW w:w="1885" w:type="dxa"/>
+            <w:tcW w:w="1970" w:type="dxa"/>
           </w:tcPr>
           <w:p>
             <w:pPr>
               <w:spacing w:line="300" w:lineRule="auto"/>
+              <w:jc w:val="center"/>
               <w:rPr>
                 <w:rFonts w:ascii="Iowan Old Style Roman" w:hAnsi="Iowan Old Style Roman"/>
                 <w:color w:val="7F7F7F" w:themeColor="text1" w:themeTint="80"/>
@@ -2066,7 +2201,7 @@
                 <w:sz w:val="22"/>
                 <w:szCs w:val="22"/>
               </w:rPr>
-              <w:t>Strongly Agree</w:t>
+              <w:t>Strongly Disagree</w:t>
             </w:r>
           </w:p>
         </w:tc>
@@ -2092,7 +2227,7 @@
                 <w:sz w:val="22"/>
                 <w:szCs w:val="22"/>
               </w:rPr>
-              <w:t>Agree</w:t>
+              <w:t>Disagree</w:t>
             </w:r>
           </w:p>
         </w:tc>
@@ -2124,7 +2259,7 @@
         </w:tc>
         <w:tc>
           <w:tcPr>
-            <w:tcW w:w="1902" w:type="dxa"/>
+            <w:tcW w:w="1713" w:type="dxa"/>
           </w:tcPr>
           <w:p>
             <w:pPr>
@@ -2144,18 +2279,18 @@
                 <w:sz w:val="22"/>
                 <w:szCs w:val="22"/>
               </w:rPr>
-              <w:t>Disagree</w:t>
+              <w:t>Agree</w:t>
             </w:r>
           </w:p>
         </w:tc>
         <w:tc>
           <w:tcPr>
-            <w:tcW w:w="2147" w:type="dxa"/>
+            <w:tcW w:w="2336" w:type="dxa"/>
           </w:tcPr>
           <w:p>
             <w:pPr>
               <w:spacing w:line="300" w:lineRule="auto"/>
-              <w:jc w:val="right"/>
+              <w:jc w:val="center"/>
               <w:rPr>
                 <w:rFonts w:ascii="Iowan Old Style Roman" w:hAnsi="Iowan Old Style Roman"/>
                 <w:color w:val="7F7F7F" w:themeColor="text1" w:themeTint="80"/>
@@ -2170,7 +2305,7 @@
                 <w:sz w:val="22"/>
                 <w:szCs w:val="22"/>
               </w:rPr>
-              <w:t>Strongly Disagree</w:t>
+              <w:t>Strongly Agree</w:t>
             </w:r>
           </w:p>
         </w:tc>
@@ -2179,9 +2314,70 @@
     <w:p>
       <w:pPr>
         <w:spacing w:line="300" w:lineRule="auto"/>
-        <w:jc w:val="center"/>
-        <w:rPr>
-          <w:rFonts w:ascii="Iowan Old Style Roman" w:hAnsi="Iowan Old Style Roman"/>
+        <w:rPr>
+          <w:rFonts w:ascii="Iowan Old Style Roman" w:hAnsi="Iowan Old Style Roman"/>
+          <w:sz w:val="22"/>
+          <w:szCs w:val="22"/>
+        </w:rPr>
+      </w:pPr>
+    </w:p>
+    <w:p>
+      <w:pPr>
+        <w:spacing w:line="300" w:lineRule="auto"/>
+        <w:rPr>
+          <w:rFonts w:ascii="Iowan Old Style Roman" w:hAnsi="Iowan Old Style Roman"/>
+          <w:sz w:val="22"/>
+          <w:szCs w:val="22"/>
+          <w:u w:val="single"/>
+        </w:rPr>
+      </w:pPr>
+      <w:r>
+        <w:rPr>
+          <w:rFonts w:ascii="Iowan Old Style Roman" w:hAnsi="Iowan Old Style Roman"/>
+          <w:sz w:val="22"/>
+          <w:szCs w:val="22"/>
+          <w:u w:val="single"/>
+        </w:rPr>
+        <w:t>Please elaborate:</w:t>
+      </w:r>
+    </w:p>
+    <w:p>
+      <w:pPr>
+        <w:spacing w:line="300" w:lineRule="auto"/>
+        <w:rPr>
+          <w:rFonts w:ascii="Iowan Old Style Roman" w:hAnsi="Iowan Old Style Roman"/>
+          <w:sz w:val="22"/>
+          <w:szCs w:val="22"/>
+        </w:rPr>
+      </w:pPr>
+    </w:p>
+    <w:p>
+      <w:pPr>
+        <w:spacing w:line="300" w:lineRule="auto"/>
+        <w:rPr>
+          <w:rFonts w:ascii="Iowan Old Style Roman" w:hAnsi="Iowan Old Style Roman"/>
+          <w:sz w:val="22"/>
+          <w:szCs w:val="22"/>
+        </w:rPr>
+      </w:pPr>
+    </w:p>
+    <w:p>
+      <w:pPr>
+        <w:spacing w:line="300" w:lineRule="auto"/>
+        <w:rPr>
+          <w:rFonts w:ascii="Iowan Old Style Roman" w:hAnsi="Iowan Old Style Roman"/>
+          <w:sz w:val="22"/>
+          <w:szCs w:val="22"/>
+        </w:rPr>
+      </w:pPr>
+    </w:p>
+    <w:p>
+      <w:pPr>
+        <w:spacing w:line="300" w:lineRule="auto"/>
+        <w:rPr>
+          <w:rFonts w:ascii="Iowan Old Style Roman" w:hAnsi="Iowan Old Style Roman"/>
+          <w:sz w:val="22"/>
+          <w:szCs w:val="22"/>
         </w:rPr>
       </w:pPr>
     </w:p>
@@ -2223,15 +2419,7 @@
           <w:sz w:val="22"/>
           <w:szCs w:val="22"/>
         </w:rPr>
-        <w:t>purpose of the web application</w:t>
-      </w:r>
-      <w:r>
-        <w:rPr>
-          <w:rFonts w:ascii="Iowan Old Style Roman" w:hAnsi="Iowan Old Style Roman"/>
-          <w:sz w:val="22"/>
-          <w:szCs w:val="22"/>
-        </w:rPr>
-        <w:t xml:space="preserve"> is clear</w:t>
+        <w:t>web application was easy to use</w:t>
       </w:r>
     </w:p>
     <w:p>
@@ -2246,7 +2434,7 @@
     <w:tbl>
       <w:tblPr>
         <w:tblStyle w:val="TableGrid"/>
-        <w:tblW w:w="9630" w:type="dxa"/>
+        <w:tblW w:w="9715" w:type="dxa"/>
         <w:jc w:val="center"/>
         <w:tblBorders>
           <w:top w:val="none" w:sz="0" w:space="0" w:color="auto"/>
@@ -2259,11 +2447,11 @@
         <w:tblLook w:val="04A0" w:firstRow="1" w:lastRow="0" w:firstColumn="1" w:lastColumn="0" w:noHBand="0" w:noVBand="1"/>
       </w:tblPr>
       <w:tblGrid>
-        <w:gridCol w:w="1885"/>
+        <w:gridCol w:w="1970"/>
         <w:gridCol w:w="1894"/>
         <w:gridCol w:w="1802"/>
-        <w:gridCol w:w="1902"/>
-        <w:gridCol w:w="2147"/>
+        <w:gridCol w:w="1713"/>
+        <w:gridCol w:w="2336"/>
       </w:tblGrid>
       <w:tr>
         <w:trPr>
@@ -2271,11 +2459,12 @@
         </w:trPr>
         <w:tc>
           <w:tcPr>
-            <w:tcW w:w="1885" w:type="dxa"/>
+            <w:tcW w:w="1970" w:type="dxa"/>
           </w:tcPr>
           <w:p>
             <w:pPr>
               <w:spacing w:line="300" w:lineRule="auto"/>
+              <w:jc w:val="center"/>
               <w:rPr>
                 <w:rFonts w:ascii="Iowan Old Style Roman" w:hAnsi="Iowan Old Style Roman"/>
                 <w:color w:val="7F7F7F" w:themeColor="text1" w:themeTint="80"/>
@@ -2290,7 +2479,7 @@
                 <w:sz w:val="22"/>
                 <w:szCs w:val="22"/>
               </w:rPr>
-              <w:t>Strongly Agree</w:t>
+              <w:t>Strongly Disagree</w:t>
             </w:r>
           </w:p>
         </w:tc>
@@ -2316,7 +2505,7 @@
                 <w:sz w:val="22"/>
                 <w:szCs w:val="22"/>
               </w:rPr>
-              <w:t>Agree</w:t>
+              <w:t>Disagree</w:t>
             </w:r>
           </w:p>
         </w:tc>
@@ -2348,7 +2537,7 @@
         </w:tc>
         <w:tc>
           <w:tcPr>
-            <w:tcW w:w="1902" w:type="dxa"/>
+            <w:tcW w:w="1713" w:type="dxa"/>
           </w:tcPr>
           <w:p>
             <w:pPr>
@@ -2368,18 +2557,18 @@
                 <w:sz w:val="22"/>
                 <w:szCs w:val="22"/>
               </w:rPr>
-              <w:t>Disagree</w:t>
+              <w:t>Agree</w:t>
             </w:r>
           </w:p>
         </w:tc>
         <w:tc>
           <w:tcPr>
-            <w:tcW w:w="2147" w:type="dxa"/>
+            <w:tcW w:w="2336" w:type="dxa"/>
           </w:tcPr>
           <w:p>
             <w:pPr>
               <w:spacing w:line="300" w:lineRule="auto"/>
-              <w:jc w:val="right"/>
+              <w:jc w:val="center"/>
               <w:rPr>
                 <w:rFonts w:ascii="Iowan Old Style Roman" w:hAnsi="Iowan Old Style Roman"/>
                 <w:color w:val="7F7F7F" w:themeColor="text1" w:themeTint="80"/>
@@ -2394,7 +2583,7 @@
                 <w:sz w:val="22"/>
                 <w:szCs w:val="22"/>
               </w:rPr>
-              <w:t>Strongly Disagree</w:t>
+              <w:t>Strongly Agree</w:t>
             </w:r>
           </w:p>
         </w:tc>
@@ -2407,27 +2596,26 @@
           <w:rFonts w:ascii="Iowan Old Style Roman" w:hAnsi="Iowan Old Style Roman"/>
           <w:sz w:val="22"/>
           <w:szCs w:val="22"/>
+        </w:rPr>
+      </w:pPr>
+    </w:p>
+    <w:p>
+      <w:pPr>
+        <w:spacing w:line="300" w:lineRule="auto"/>
+        <w:rPr>
+          <w:rFonts w:ascii="Iowan Old Style Roman" w:hAnsi="Iowan Old Style Roman"/>
+          <w:sz w:val="22"/>
+          <w:szCs w:val="22"/>
           <w:u w:val="single"/>
         </w:rPr>
       </w:pPr>
-    </w:p>
-    <w:p>
-      <w:pPr>
-        <w:spacing w:line="300" w:lineRule="auto"/>
+      <w:r>
         <w:rPr>
           <w:rFonts w:ascii="Iowan Old Style Roman" w:hAnsi="Iowan Old Style Roman"/>
           <w:sz w:val="22"/>
           <w:szCs w:val="22"/>
           <w:u w:val="single"/>
         </w:rPr>
-      </w:pPr>
-      <w:r>
-        <w:rPr>
-          <w:rFonts w:ascii="Iowan Old Style Roman" w:hAnsi="Iowan Old Style Roman"/>
-          <w:sz w:val="22"/>
-          <w:szCs w:val="22"/>
-          <w:u w:val="single"/>
-        </w:rPr>
         <w:t>Please elaborate:</w:t>
       </w:r>
     </w:p>
@@ -2476,6 +2664,8 @@
         <w:spacing w:line="300" w:lineRule="auto"/>
         <w:rPr>
           <w:rFonts w:ascii="Iowan Old Style Roman" w:hAnsi="Iowan Old Style Roman"/>
+          <w:sz w:val="22"/>
+          <w:szCs w:val="22"/>
         </w:rPr>
       </w:pPr>
     </w:p>
@@ -2509,23 +2699,22 @@
           <w:sz w:val="22"/>
           <w:szCs w:val="22"/>
         </w:rPr>
-        <w:t>The visuals look aesthetically pleasing</w:t>
-      </w:r>
-    </w:p>
-    <w:p>
-      <w:pPr>
-        <w:spacing w:line="300" w:lineRule="auto"/>
-        <w:rPr>
-          <w:rFonts w:ascii="Iowan Old Style Roman" w:hAnsi="Iowan Old Style Roman"/>
-          <w:sz w:val="22"/>
-          <w:szCs w:val="22"/>
+        <w:t>I enjoyed using the parameters of the app</w:t>
+      </w:r>
+    </w:p>
+    <w:p>
+      <w:pPr>
+        <w:pStyle w:val="ListParagraph"/>
+        <w:spacing w:line="300" w:lineRule="auto"/>
+        <w:rPr>
+          <w:rFonts w:ascii="Iowan Old Style Roman" w:hAnsi="Iowan Old Style Roman"/>
         </w:rPr>
       </w:pPr>
     </w:p>
     <w:tbl>
       <w:tblPr>
         <w:tblStyle w:val="TableGrid"/>
-        <w:tblW w:w="9630" w:type="dxa"/>
+        <w:tblW w:w="9715" w:type="dxa"/>
         <w:jc w:val="center"/>
         <w:tblBorders>
           <w:top w:val="none" w:sz="0" w:space="0" w:color="auto"/>
@@ -2538,11 +2727,11 @@
         <w:tblLook w:val="04A0" w:firstRow="1" w:lastRow="0" w:firstColumn="1" w:lastColumn="0" w:noHBand="0" w:noVBand="1"/>
       </w:tblPr>
       <w:tblGrid>
-        <w:gridCol w:w="1885"/>
+        <w:gridCol w:w="1970"/>
         <w:gridCol w:w="1894"/>
         <w:gridCol w:w="1802"/>
-        <w:gridCol w:w="1902"/>
-        <w:gridCol w:w="2147"/>
+        <w:gridCol w:w="1713"/>
+        <w:gridCol w:w="2336"/>
       </w:tblGrid>
       <w:tr>
         <w:trPr>
@@ -2550,11 +2739,12 @@
         </w:trPr>
         <w:tc>
           <w:tcPr>
-            <w:tcW w:w="1885" w:type="dxa"/>
+            <w:tcW w:w="1970" w:type="dxa"/>
           </w:tcPr>
           <w:p>
             <w:pPr>
               <w:spacing w:line="300" w:lineRule="auto"/>
+              <w:jc w:val="center"/>
               <w:rPr>
                 <w:rFonts w:ascii="Iowan Old Style Roman" w:hAnsi="Iowan Old Style Roman"/>
                 <w:color w:val="7F7F7F" w:themeColor="text1" w:themeTint="80"/>
@@ -2569,7 +2759,7 @@
                 <w:sz w:val="22"/>
                 <w:szCs w:val="22"/>
               </w:rPr>
-              <w:t>Strongly Agree</w:t>
+              <w:t>Strongly Disagree</w:t>
             </w:r>
           </w:p>
         </w:tc>
@@ -2595,7 +2785,7 @@
                 <w:sz w:val="22"/>
                 <w:szCs w:val="22"/>
               </w:rPr>
-              <w:t>Agree</w:t>
+              <w:t>Disagree</w:t>
             </w:r>
           </w:p>
         </w:tc>
@@ -2627,242 +2817,7 @@
         </w:tc>
         <w:tc>
           <w:tcPr>
-            <w:tcW w:w="1902" w:type="dxa"/>
-          </w:tcPr>
-          <w:p>
-            <w:pPr>
-              <w:spacing w:line="300" w:lineRule="auto"/>
-              <w:jc w:val="center"/>
-              <w:rPr>
-                <w:rFonts w:ascii="Iowan Old Style Roman" w:hAnsi="Iowan Old Style Roman"/>
-                <w:color w:val="7F7F7F" w:themeColor="text1" w:themeTint="80"/>
-                <w:sz w:val="22"/>
-                <w:szCs w:val="22"/>
-              </w:rPr>
-            </w:pPr>
-            <w:r>
-              <w:rPr>
-                <w:rFonts w:ascii="Iowan Old Style Roman" w:hAnsi="Iowan Old Style Roman"/>
-                <w:color w:val="7F7F7F" w:themeColor="text1" w:themeTint="80"/>
-                <w:sz w:val="22"/>
-                <w:szCs w:val="22"/>
-              </w:rPr>
-              <w:t>Disagree</w:t>
-            </w:r>
-          </w:p>
-        </w:tc>
-        <w:tc>
-          <w:tcPr>
-            <w:tcW w:w="2147" w:type="dxa"/>
-          </w:tcPr>
-          <w:p>
-            <w:pPr>
-              <w:spacing w:line="300" w:lineRule="auto"/>
-              <w:jc w:val="right"/>
-              <w:rPr>
-                <w:rFonts w:ascii="Iowan Old Style Roman" w:hAnsi="Iowan Old Style Roman"/>
-                <w:color w:val="7F7F7F" w:themeColor="text1" w:themeTint="80"/>
-                <w:sz w:val="22"/>
-                <w:szCs w:val="22"/>
-              </w:rPr>
-            </w:pPr>
-            <w:r>
-              <w:rPr>
-                <w:rFonts w:ascii="Iowan Old Style Roman" w:hAnsi="Iowan Old Style Roman"/>
-                <w:color w:val="7F7F7F" w:themeColor="text1" w:themeTint="80"/>
-                <w:sz w:val="22"/>
-                <w:szCs w:val="22"/>
-              </w:rPr>
-              <w:t>Strongly Disagree</w:t>
-            </w:r>
-          </w:p>
-        </w:tc>
-      </w:tr>
-    </w:tbl>
-    <w:p>
-      <w:pPr>
-        <w:spacing w:line="300" w:lineRule="auto"/>
-        <w:rPr>
-          <w:rFonts w:ascii="Iowan Old Style Roman" w:hAnsi="Iowan Old Style Roman"/>
-          <w:sz w:val="22"/>
-          <w:szCs w:val="22"/>
-          <w:u w:val="single"/>
-        </w:rPr>
-      </w:pPr>
-    </w:p>
-    <w:p>
-      <w:pPr>
-        <w:spacing w:line="300" w:lineRule="auto"/>
-        <w:rPr>
-          <w:rFonts w:ascii="Iowan Old Style Roman" w:hAnsi="Iowan Old Style Roman"/>
-          <w:sz w:val="22"/>
-          <w:szCs w:val="22"/>
-          <w:u w:val="single"/>
-        </w:rPr>
-      </w:pPr>
-      <w:r>
-        <w:rPr>
-          <w:rFonts w:ascii="Iowan Old Style Roman" w:hAnsi="Iowan Old Style Roman"/>
-          <w:sz w:val="22"/>
-          <w:szCs w:val="22"/>
-          <w:u w:val="single"/>
-        </w:rPr>
-        <w:t>Please elaborate:</w:t>
-      </w:r>
-    </w:p>
-    <w:p>
-      <w:pPr>
-        <w:spacing w:line="300" w:lineRule="auto"/>
-        <w:rPr>
-          <w:rFonts w:ascii="Iowan Old Style Roman" w:hAnsi="Iowan Old Style Roman"/>
-          <w:sz w:val="22"/>
-          <w:szCs w:val="22"/>
-        </w:rPr>
-      </w:pPr>
-    </w:p>
-    <w:p>
-      <w:pPr>
-        <w:spacing w:line="300" w:lineRule="auto"/>
-        <w:rPr>
-          <w:rFonts w:ascii="Iowan Old Style Roman" w:hAnsi="Iowan Old Style Roman"/>
-          <w:sz w:val="22"/>
-          <w:szCs w:val="22"/>
-        </w:rPr>
-      </w:pPr>
-    </w:p>
-    <w:p>
-      <w:pPr>
-        <w:spacing w:line="300" w:lineRule="auto"/>
-        <w:rPr>
-          <w:rFonts w:ascii="Iowan Old Style Roman" w:hAnsi="Iowan Old Style Roman"/>
-          <w:sz w:val="22"/>
-          <w:szCs w:val="22"/>
-        </w:rPr>
-      </w:pPr>
-    </w:p>
-    <w:p>
-      <w:pPr>
-        <w:spacing w:line="300" w:lineRule="auto"/>
-        <w:rPr>
-          <w:rFonts w:ascii="Iowan Old Style Roman" w:hAnsi="Iowan Old Style Roman"/>
-          <w:sz w:val="22"/>
-          <w:szCs w:val="22"/>
-        </w:rPr>
-      </w:pPr>
-    </w:p>
-    <w:p>
-      <w:pPr>
-        <w:spacing w:line="300" w:lineRule="auto"/>
-        <w:rPr>
-          <w:rFonts w:ascii="Iowan Old Style Roman" w:hAnsi="Iowan Old Style Roman"/>
-        </w:rPr>
-      </w:pPr>
-    </w:p>
-    <w:p>
-      <w:pPr>
-        <w:spacing w:line="300" w:lineRule="auto"/>
-        <w:rPr>
-          <w:rFonts w:ascii="Iowan Old Style Roman" w:hAnsi="Iowan Old Style Roman"/>
-          <w:sz w:val="22"/>
-          <w:szCs w:val="22"/>
-        </w:rPr>
-      </w:pPr>
-    </w:p>
-    <w:p>
-      <w:pPr>
-        <w:pStyle w:val="ListParagraph"/>
-        <w:numPr>
-          <w:ilvl w:val="0"/>
-          <w:numId w:val="1"/>
-        </w:numPr>
-        <w:spacing w:line="300" w:lineRule="auto"/>
-        <w:rPr>
-          <w:rFonts w:ascii="Iowan Old Style Roman" w:hAnsi="Iowan Old Style Roman"/>
-          <w:sz w:val="22"/>
-          <w:szCs w:val="22"/>
-        </w:rPr>
-      </w:pPr>
-      <w:r>
-        <w:rPr>
-          <w:rFonts w:ascii="Iowan Old Style Roman" w:hAnsi="Iowan Old Style Roman"/>
-          <w:sz w:val="22"/>
-          <w:szCs w:val="22"/>
-        </w:rPr>
-        <w:t>The information that the visuals are trying to convey</w:t>
-      </w:r>
-      <w:r>
-        <w:rPr>
-          <w:rFonts w:ascii="Iowan Old Style Roman" w:hAnsi="Iowan Old Style Roman"/>
-          <w:sz w:val="22"/>
-          <w:szCs w:val="22"/>
-        </w:rPr>
-        <w:t xml:space="preserve"> is clear</w:t>
-      </w:r>
-    </w:p>
-    <w:p>
-      <w:pPr>
-        <w:spacing w:line="300" w:lineRule="auto"/>
-        <w:rPr>
-          <w:rFonts w:ascii="Iowan Old Style Roman" w:hAnsi="Iowan Old Style Roman"/>
-          <w:sz w:val="22"/>
-          <w:szCs w:val="22"/>
-        </w:rPr>
-      </w:pPr>
-    </w:p>
-    <w:tbl>
-      <w:tblPr>
-        <w:tblStyle w:val="TableGrid"/>
-        <w:tblW w:w="9630" w:type="dxa"/>
-        <w:jc w:val="center"/>
-        <w:tblBorders>
-          <w:top w:val="none" w:sz="0" w:space="0" w:color="auto"/>
-          <w:left w:val="none" w:sz="0" w:space="0" w:color="auto"/>
-          <w:bottom w:val="none" w:sz="0" w:space="0" w:color="auto"/>
-          <w:right w:val="none" w:sz="0" w:space="0" w:color="auto"/>
-          <w:insideH w:val="none" w:sz="0" w:space="0" w:color="auto"/>
-          <w:insideV w:val="none" w:sz="0" w:space="0" w:color="auto"/>
-        </w:tblBorders>
-        <w:tblLook w:val="04A0" w:firstRow="1" w:lastRow="0" w:firstColumn="1" w:lastColumn="0" w:noHBand="0" w:noVBand="1"/>
-      </w:tblPr>
-      <w:tblGrid>
-        <w:gridCol w:w="1885"/>
-        <w:gridCol w:w="1894"/>
-        <w:gridCol w:w="1802"/>
-        <w:gridCol w:w="1902"/>
-        <w:gridCol w:w="2147"/>
-      </w:tblGrid>
-      <w:tr>
-        <w:trPr>
-          <w:jc w:val="center"/>
-        </w:trPr>
-        <w:tc>
-          <w:tcPr>
-            <w:tcW w:w="1885" w:type="dxa"/>
-          </w:tcPr>
-          <w:p>
-            <w:pPr>
-              <w:spacing w:line="300" w:lineRule="auto"/>
-              <w:rPr>
-                <w:rFonts w:ascii="Iowan Old Style Roman" w:hAnsi="Iowan Old Style Roman"/>
-                <w:color w:val="7F7F7F" w:themeColor="text1" w:themeTint="80"/>
-                <w:sz w:val="22"/>
-                <w:szCs w:val="22"/>
-              </w:rPr>
-            </w:pPr>
-            <w:r>
-              <w:rPr>
-                <w:rFonts w:ascii="Iowan Old Style Roman" w:hAnsi="Iowan Old Style Roman"/>
-                <w:color w:val="7F7F7F" w:themeColor="text1" w:themeTint="80"/>
-                <w:sz w:val="22"/>
-                <w:szCs w:val="22"/>
-              </w:rPr>
-              <w:t>Strongly Agree</w:t>
-            </w:r>
-          </w:p>
-        </w:tc>
-        <w:tc>
-          <w:tcPr>
-            <w:tcW w:w="1894" w:type="dxa"/>
+            <w:tcW w:w="1713" w:type="dxa"/>
           </w:tcPr>
           <w:p>
             <w:pPr>
@@ -2888,7 +2843,7 @@
         </w:tc>
         <w:tc>
           <w:tcPr>
-            <w:tcW w:w="1802" w:type="dxa"/>
+            <w:tcW w:w="2336" w:type="dxa"/>
           </w:tcPr>
           <w:p>
             <w:pPr>
@@ -2908,59 +2863,7 @@
                 <w:sz w:val="22"/>
                 <w:szCs w:val="22"/>
               </w:rPr>
-              <w:t>Neutral</w:t>
-            </w:r>
-          </w:p>
-        </w:tc>
-        <w:tc>
-          <w:tcPr>
-            <w:tcW w:w="1902" w:type="dxa"/>
-          </w:tcPr>
-          <w:p>
-            <w:pPr>
-              <w:spacing w:line="300" w:lineRule="auto"/>
-              <w:jc w:val="center"/>
-              <w:rPr>
-                <w:rFonts w:ascii="Iowan Old Style Roman" w:hAnsi="Iowan Old Style Roman"/>
-                <w:color w:val="7F7F7F" w:themeColor="text1" w:themeTint="80"/>
-                <w:sz w:val="22"/>
-                <w:szCs w:val="22"/>
-              </w:rPr>
-            </w:pPr>
-            <w:r>
-              <w:rPr>
-                <w:rFonts w:ascii="Iowan Old Style Roman" w:hAnsi="Iowan Old Style Roman"/>
-                <w:color w:val="7F7F7F" w:themeColor="text1" w:themeTint="80"/>
-                <w:sz w:val="22"/>
-                <w:szCs w:val="22"/>
-              </w:rPr>
-              <w:t>Disagree</w:t>
-            </w:r>
-          </w:p>
-        </w:tc>
-        <w:tc>
-          <w:tcPr>
-            <w:tcW w:w="2147" w:type="dxa"/>
-          </w:tcPr>
-          <w:p>
-            <w:pPr>
-              <w:spacing w:line="300" w:lineRule="auto"/>
-              <w:jc w:val="right"/>
-              <w:rPr>
-                <w:rFonts w:ascii="Iowan Old Style Roman" w:hAnsi="Iowan Old Style Roman"/>
-                <w:color w:val="7F7F7F" w:themeColor="text1" w:themeTint="80"/>
-                <w:sz w:val="22"/>
-                <w:szCs w:val="22"/>
-              </w:rPr>
-            </w:pPr>
-            <w:r>
-              <w:rPr>
-                <w:rFonts w:ascii="Iowan Old Style Roman" w:hAnsi="Iowan Old Style Roman"/>
-                <w:color w:val="7F7F7F" w:themeColor="text1" w:themeTint="80"/>
-                <w:sz w:val="22"/>
-                <w:szCs w:val="22"/>
-              </w:rPr>
-              <w:t>Strongly Disagree</w:t>
+              <w:t>Strongly Agree</w:t>
             </w:r>
           </w:p>
         </w:tc>
@@ -3038,6 +2941,26 @@
     </w:p>
     <w:p>
       <w:pPr>
+        <w:spacing w:line="300" w:lineRule="auto"/>
+        <w:rPr>
+          <w:rFonts w:ascii="Iowan Old Style Roman" w:hAnsi="Iowan Old Style Roman"/>
+          <w:sz w:val="22"/>
+          <w:szCs w:val="22"/>
+        </w:rPr>
+      </w:pPr>
+    </w:p>
+    <w:p>
+      <w:pPr>
+        <w:spacing w:line="300" w:lineRule="auto"/>
+        <w:rPr>
+          <w:rFonts w:ascii="Iowan Old Style Roman" w:hAnsi="Iowan Old Style Roman"/>
+          <w:sz w:val="22"/>
+          <w:szCs w:val="22"/>
+        </w:rPr>
+      </w:pPr>
+    </w:p>
+    <w:p>
+      <w:pPr>
         <w:pStyle w:val="ListParagraph"/>
         <w:numPr>
           <w:ilvl w:val="0"/>
@@ -3056,190 +2979,86 @@
           <w:sz w:val="22"/>
           <w:szCs w:val="22"/>
         </w:rPr>
-        <w:t>The controls are responsive, changes are reflected almost instantaneously</w:t>
-      </w:r>
-    </w:p>
-    <w:p>
-      <w:pPr>
-        <w:pStyle w:val="ListParagraph"/>
-        <w:spacing w:line="300" w:lineRule="auto"/>
-        <w:rPr>
-          <w:rFonts w:ascii="Iowan Old Style Roman" w:hAnsi="Iowan Old Style Roman"/>
-        </w:rPr>
-      </w:pPr>
-    </w:p>
-    <w:tbl>
-      <w:tblPr>
-        <w:tblStyle w:val="TableGrid"/>
-        <w:tblW w:w="9630" w:type="dxa"/>
-        <w:jc w:val="center"/>
-        <w:tblBorders>
-          <w:top w:val="none" w:sz="0" w:space="0" w:color="auto"/>
-          <w:left w:val="none" w:sz="0" w:space="0" w:color="auto"/>
-          <w:bottom w:val="none" w:sz="0" w:space="0" w:color="auto"/>
-          <w:right w:val="none" w:sz="0" w:space="0" w:color="auto"/>
-          <w:insideH w:val="none" w:sz="0" w:space="0" w:color="auto"/>
-          <w:insideV w:val="none" w:sz="0" w:space="0" w:color="auto"/>
-        </w:tblBorders>
-        <w:tblLook w:val="04A0" w:firstRow="1" w:lastRow="0" w:firstColumn="1" w:lastColumn="0" w:noHBand="0" w:noVBand="1"/>
-      </w:tblPr>
-      <w:tblGrid>
-        <w:gridCol w:w="1885"/>
-        <w:gridCol w:w="1894"/>
-        <w:gridCol w:w="1802"/>
-        <w:gridCol w:w="1902"/>
-        <w:gridCol w:w="2147"/>
-      </w:tblGrid>
-      <w:tr>
-        <w:trPr>
-          <w:jc w:val="center"/>
-        </w:trPr>
-        <w:tc>
-          <w:tcPr>
-            <w:tcW w:w="1885" w:type="dxa"/>
-          </w:tcPr>
-          <w:p>
-            <w:pPr>
-              <w:spacing w:line="300" w:lineRule="auto"/>
-              <w:rPr>
-                <w:rFonts w:ascii="Iowan Old Style Roman" w:hAnsi="Iowan Old Style Roman"/>
-                <w:color w:val="7F7F7F" w:themeColor="text1" w:themeTint="80"/>
-                <w:sz w:val="22"/>
-                <w:szCs w:val="22"/>
-              </w:rPr>
-            </w:pPr>
-            <w:r>
-              <w:rPr>
-                <w:rFonts w:ascii="Iowan Old Style Roman" w:hAnsi="Iowan Old Style Roman"/>
-                <w:color w:val="7F7F7F" w:themeColor="text1" w:themeTint="80"/>
-                <w:sz w:val="22"/>
-                <w:szCs w:val="22"/>
-              </w:rPr>
-              <w:t>Strongly Agree</w:t>
-            </w:r>
-          </w:p>
-        </w:tc>
-        <w:tc>
-          <w:tcPr>
-            <w:tcW w:w="1894" w:type="dxa"/>
-          </w:tcPr>
-          <w:p>
-            <w:pPr>
-              <w:spacing w:line="300" w:lineRule="auto"/>
-              <w:jc w:val="center"/>
-              <w:rPr>
-                <w:rFonts w:ascii="Iowan Old Style Roman" w:hAnsi="Iowan Old Style Roman"/>
-                <w:color w:val="7F7F7F" w:themeColor="text1" w:themeTint="80"/>
-                <w:sz w:val="22"/>
-                <w:szCs w:val="22"/>
-              </w:rPr>
-            </w:pPr>
-            <w:r>
-              <w:rPr>
-                <w:rFonts w:ascii="Iowan Old Style Roman" w:hAnsi="Iowan Old Style Roman"/>
-                <w:color w:val="7F7F7F" w:themeColor="text1" w:themeTint="80"/>
-                <w:sz w:val="22"/>
-                <w:szCs w:val="22"/>
-              </w:rPr>
-              <w:t>Agree</w:t>
-            </w:r>
-          </w:p>
-        </w:tc>
-        <w:tc>
-          <w:tcPr>
-            <w:tcW w:w="1802" w:type="dxa"/>
-          </w:tcPr>
-          <w:p>
-            <w:pPr>
-              <w:spacing w:line="300" w:lineRule="auto"/>
-              <w:jc w:val="center"/>
-              <w:rPr>
-                <w:rFonts w:ascii="Iowan Old Style Roman" w:hAnsi="Iowan Old Style Roman"/>
-                <w:color w:val="7F7F7F" w:themeColor="text1" w:themeTint="80"/>
-                <w:sz w:val="22"/>
-                <w:szCs w:val="22"/>
-              </w:rPr>
-            </w:pPr>
-            <w:r>
-              <w:rPr>
-                <w:rFonts w:ascii="Iowan Old Style Roman" w:hAnsi="Iowan Old Style Roman"/>
-                <w:color w:val="7F7F7F" w:themeColor="text1" w:themeTint="80"/>
-                <w:sz w:val="22"/>
-                <w:szCs w:val="22"/>
-              </w:rPr>
-              <w:t>Neutral</w:t>
-            </w:r>
-          </w:p>
-        </w:tc>
-        <w:tc>
-          <w:tcPr>
-            <w:tcW w:w="1902" w:type="dxa"/>
-          </w:tcPr>
-          <w:p>
-            <w:pPr>
-              <w:spacing w:line="300" w:lineRule="auto"/>
-              <w:jc w:val="center"/>
-              <w:rPr>
-                <w:rFonts w:ascii="Iowan Old Style Roman" w:hAnsi="Iowan Old Style Roman"/>
-                <w:color w:val="7F7F7F" w:themeColor="text1" w:themeTint="80"/>
-                <w:sz w:val="22"/>
-                <w:szCs w:val="22"/>
-              </w:rPr>
-            </w:pPr>
-            <w:r>
-              <w:rPr>
-                <w:rFonts w:ascii="Iowan Old Style Roman" w:hAnsi="Iowan Old Style Roman"/>
-                <w:color w:val="7F7F7F" w:themeColor="text1" w:themeTint="80"/>
-                <w:sz w:val="22"/>
-                <w:szCs w:val="22"/>
-              </w:rPr>
-              <w:t>Disagree</w:t>
-            </w:r>
-          </w:p>
-        </w:tc>
-        <w:tc>
-          <w:tcPr>
-            <w:tcW w:w="2147" w:type="dxa"/>
-          </w:tcPr>
-          <w:p>
-            <w:pPr>
-              <w:spacing w:line="300" w:lineRule="auto"/>
-              <w:jc w:val="right"/>
-              <w:rPr>
-                <w:rFonts w:ascii="Iowan Old Style Roman" w:hAnsi="Iowan Old Style Roman"/>
-                <w:color w:val="7F7F7F" w:themeColor="text1" w:themeTint="80"/>
-                <w:sz w:val="22"/>
-                <w:szCs w:val="22"/>
-              </w:rPr>
-            </w:pPr>
-            <w:r>
-              <w:rPr>
-                <w:rFonts w:ascii="Iowan Old Style Roman" w:hAnsi="Iowan Old Style Roman"/>
-                <w:color w:val="7F7F7F" w:themeColor="text1" w:themeTint="80"/>
-                <w:sz w:val="22"/>
-                <w:szCs w:val="22"/>
-              </w:rPr>
-              <w:t>Strongly Disagree</w:t>
-            </w:r>
-          </w:p>
-        </w:tc>
-      </w:tr>
-    </w:tbl>
-    <w:p>
-      <w:pPr>
-        <w:spacing w:line="300" w:lineRule="auto"/>
-        <w:jc w:val="center"/>
-        <w:rPr>
-          <w:rFonts w:ascii="Iowan Old Style Roman" w:hAnsi="Iowan Old Style Roman"/>
-        </w:rPr>
-      </w:pPr>
-    </w:p>
-    <w:p>
-      <w:pPr>
-        <w:spacing w:line="300" w:lineRule="auto"/>
-        <w:jc w:val="center"/>
-        <w:rPr>
-          <w:rFonts w:ascii="Iowan Old Style Roman" w:hAnsi="Iowan Old Style Roman"/>
+        <w:t>What did you like about the visuals?</w:t>
+      </w:r>
+    </w:p>
+    <w:p>
+      <w:pPr>
+        <w:spacing w:line="300" w:lineRule="auto"/>
+        <w:rPr>
+          <w:rFonts w:ascii="Iowan Old Style Roman" w:hAnsi="Iowan Old Style Roman"/>
+          <w:sz w:val="22"/>
+          <w:szCs w:val="22"/>
+        </w:rPr>
+      </w:pPr>
+    </w:p>
+    <w:p>
+      <w:pPr>
+        <w:spacing w:line="300" w:lineRule="auto"/>
+        <w:rPr>
+          <w:rFonts w:ascii="Iowan Old Style Roman" w:hAnsi="Iowan Old Style Roman"/>
+          <w:sz w:val="22"/>
+          <w:szCs w:val="22"/>
+          <w:u w:val="single"/>
+        </w:rPr>
+      </w:pPr>
+      <w:r>
+        <w:rPr>
+          <w:rFonts w:ascii="Iowan Old Style Roman" w:hAnsi="Iowan Old Style Roman"/>
+          <w:sz w:val="22"/>
+          <w:szCs w:val="22"/>
+          <w:u w:val="single"/>
+        </w:rPr>
+        <w:t>Please elaborate:</w:t>
+      </w:r>
+    </w:p>
+    <w:p>
+      <w:pPr>
+        <w:spacing w:line="300" w:lineRule="auto"/>
+        <w:rPr>
+          <w:rFonts w:ascii="Iowan Old Style Roman" w:hAnsi="Iowan Old Style Roman"/>
+          <w:sz w:val="22"/>
+          <w:szCs w:val="22"/>
+        </w:rPr>
+      </w:pPr>
+    </w:p>
+    <w:p>
+      <w:pPr>
+        <w:spacing w:line="300" w:lineRule="auto"/>
+        <w:rPr>
+          <w:rFonts w:ascii="Iowan Old Style Roman" w:hAnsi="Iowan Old Style Roman"/>
+          <w:sz w:val="22"/>
+          <w:szCs w:val="22"/>
+        </w:rPr>
+      </w:pPr>
+    </w:p>
+    <w:p>
+      <w:pPr>
+        <w:spacing w:line="300" w:lineRule="auto"/>
+        <w:rPr>
+          <w:rFonts w:ascii="Iowan Old Style Roman" w:hAnsi="Iowan Old Style Roman"/>
+          <w:sz w:val="22"/>
+          <w:szCs w:val="22"/>
+        </w:rPr>
+      </w:pPr>
+    </w:p>
+    <w:p>
+      <w:pPr>
+        <w:spacing w:line="300" w:lineRule="auto"/>
+        <w:rPr>
+          <w:rFonts w:ascii="Iowan Old Style Roman" w:hAnsi="Iowan Old Style Roman"/>
+          <w:sz w:val="22"/>
+          <w:szCs w:val="22"/>
+        </w:rPr>
+      </w:pPr>
+    </w:p>
+    <w:p>
+      <w:pPr>
+        <w:spacing w:line="300" w:lineRule="auto"/>
+        <w:rPr>
+          <w:rFonts w:ascii="Iowan Old Style Roman" w:hAnsi="Iowan Old Style Roman"/>
+          <w:sz w:val="22"/>
+          <w:szCs w:val="22"/>
         </w:rPr>
       </w:pPr>
     </w:p>
@@ -3263,175 +3082,154 @@
           <w:sz w:val="22"/>
           <w:szCs w:val="22"/>
         </w:rPr>
-        <w:t>The colour schemes are creative and aesthetically pleasing</w:t>
-      </w:r>
+        <w:t xml:space="preserve">Would you see yourself using such </w:t>
+      </w:r>
+      <w:r>
+        <w:rPr>
+          <w:rFonts w:ascii="Iowan Old Style Roman" w:hAnsi="Iowan Old Style Roman"/>
+          <w:sz w:val="22"/>
+          <w:szCs w:val="22"/>
+        </w:rPr>
+        <w:t>an</w:t>
+      </w:r>
+      <w:r>
+        <w:rPr>
+          <w:rFonts w:ascii="Iowan Old Style Roman" w:hAnsi="Iowan Old Style Roman"/>
+          <w:sz w:val="22"/>
+          <w:szCs w:val="22"/>
+        </w:rPr>
+        <w:t xml:space="preserve"> application?</w:t>
+      </w:r>
+    </w:p>
+    <w:p>
+      <w:pPr>
+        <w:spacing w:line="300" w:lineRule="auto"/>
+        <w:rPr>
+          <w:rFonts w:ascii="Iowan Old Style Roman" w:hAnsi="Iowan Old Style Roman"/>
+          <w:sz w:val="22"/>
+          <w:szCs w:val="22"/>
+        </w:rPr>
+      </w:pPr>
+    </w:p>
+    <w:p>
+      <w:pPr>
+        <w:spacing w:line="300" w:lineRule="auto"/>
+        <w:rPr>
+          <w:rFonts w:ascii="Iowan Old Style Roman" w:hAnsi="Iowan Old Style Roman"/>
+          <w:sz w:val="22"/>
+          <w:szCs w:val="22"/>
+          <w:u w:val="single"/>
+        </w:rPr>
+      </w:pPr>
+      <w:r>
+        <w:rPr>
+          <w:rFonts w:ascii="Iowan Old Style Roman" w:hAnsi="Iowan Old Style Roman"/>
+          <w:sz w:val="22"/>
+          <w:szCs w:val="22"/>
+          <w:u w:val="single"/>
+        </w:rPr>
+        <w:t>Please elaborate:</w:t>
+      </w:r>
+    </w:p>
+    <w:p>
+      <w:pPr>
+        <w:spacing w:line="300" w:lineRule="auto"/>
+        <w:rPr>
+          <w:rFonts w:ascii="Iowan Old Style Roman" w:hAnsi="Iowan Old Style Roman"/>
+          <w:sz w:val="22"/>
+          <w:szCs w:val="22"/>
+        </w:rPr>
+      </w:pPr>
+    </w:p>
+    <w:p>
+      <w:pPr>
+        <w:spacing w:line="300" w:lineRule="auto"/>
+        <w:rPr>
+          <w:rFonts w:ascii="Iowan Old Style Roman" w:hAnsi="Iowan Old Style Roman"/>
+          <w:sz w:val="22"/>
+          <w:szCs w:val="22"/>
+        </w:rPr>
+      </w:pPr>
+    </w:p>
+    <w:p>
+      <w:pPr>
+        <w:spacing w:line="300" w:lineRule="auto"/>
+        <w:rPr>
+          <w:rFonts w:ascii="Iowan Old Style Roman" w:hAnsi="Iowan Old Style Roman"/>
+          <w:sz w:val="22"/>
+          <w:szCs w:val="22"/>
+        </w:rPr>
+      </w:pPr>
+    </w:p>
+    <w:p>
+      <w:pPr>
+        <w:spacing w:line="300" w:lineRule="auto"/>
+        <w:rPr>
+          <w:rFonts w:ascii="Iowan Old Style Roman" w:hAnsi="Iowan Old Style Roman"/>
+          <w:sz w:val="22"/>
+          <w:szCs w:val="22"/>
+        </w:rPr>
+      </w:pPr>
+    </w:p>
+    <w:p>
+      <w:pPr>
+        <w:spacing w:line="300" w:lineRule="auto"/>
+        <w:rPr>
+          <w:rFonts w:ascii="Iowan Old Style Roman" w:hAnsi="Iowan Old Style Roman"/>
+          <w:sz w:val="22"/>
+          <w:szCs w:val="22"/>
+        </w:rPr>
+      </w:pPr>
     </w:p>
     <w:p>
       <w:pPr>
         <w:pStyle w:val="ListParagraph"/>
-        <w:spacing w:line="300" w:lineRule="auto"/>
-        <w:rPr>
-          <w:rFonts w:ascii="Iowan Old Style Roman" w:hAnsi="Iowan Old Style Roman"/>
-        </w:rPr>
-      </w:pPr>
-    </w:p>
-    <w:tbl>
-      <w:tblPr>
-        <w:tblStyle w:val="TableGrid"/>
-        <w:tblW w:w="9630" w:type="dxa"/>
-        <w:jc w:val="center"/>
-        <w:tblBorders>
-          <w:top w:val="none" w:sz="0" w:space="0" w:color="auto"/>
-          <w:left w:val="none" w:sz="0" w:space="0" w:color="auto"/>
-          <w:bottom w:val="none" w:sz="0" w:space="0" w:color="auto"/>
-          <w:right w:val="none" w:sz="0" w:space="0" w:color="auto"/>
-          <w:insideH w:val="none" w:sz="0" w:space="0" w:color="auto"/>
-          <w:insideV w:val="none" w:sz="0" w:space="0" w:color="auto"/>
-        </w:tblBorders>
-        <w:tblLook w:val="04A0" w:firstRow="1" w:lastRow="0" w:firstColumn="1" w:lastColumn="0" w:noHBand="0" w:noVBand="1"/>
-      </w:tblPr>
-      <w:tblGrid>
-        <w:gridCol w:w="1885"/>
-        <w:gridCol w:w="1894"/>
-        <w:gridCol w:w="1802"/>
-        <w:gridCol w:w="1902"/>
-        <w:gridCol w:w="2147"/>
-      </w:tblGrid>
-      <w:tr>
-        <w:trPr>
-          <w:jc w:val="center"/>
-        </w:trPr>
-        <w:tc>
-          <w:tcPr>
-            <w:tcW w:w="1885" w:type="dxa"/>
-          </w:tcPr>
-          <w:p>
-            <w:pPr>
-              <w:spacing w:line="300" w:lineRule="auto"/>
-              <w:rPr>
-                <w:rFonts w:ascii="Iowan Old Style Roman" w:hAnsi="Iowan Old Style Roman"/>
-                <w:color w:val="7F7F7F" w:themeColor="text1" w:themeTint="80"/>
-                <w:sz w:val="22"/>
-                <w:szCs w:val="22"/>
-              </w:rPr>
-            </w:pPr>
-            <w:r>
-              <w:rPr>
-                <w:rFonts w:ascii="Iowan Old Style Roman" w:hAnsi="Iowan Old Style Roman"/>
-                <w:color w:val="7F7F7F" w:themeColor="text1" w:themeTint="80"/>
-                <w:sz w:val="22"/>
-                <w:szCs w:val="22"/>
-              </w:rPr>
-              <w:t>Strongly Agree</w:t>
-            </w:r>
-          </w:p>
-        </w:tc>
-        <w:tc>
-          <w:tcPr>
-            <w:tcW w:w="1894" w:type="dxa"/>
-          </w:tcPr>
-          <w:p>
-            <w:pPr>
-              <w:spacing w:line="300" w:lineRule="auto"/>
-              <w:jc w:val="center"/>
-              <w:rPr>
-                <w:rFonts w:ascii="Iowan Old Style Roman" w:hAnsi="Iowan Old Style Roman"/>
-                <w:color w:val="7F7F7F" w:themeColor="text1" w:themeTint="80"/>
-                <w:sz w:val="22"/>
-                <w:szCs w:val="22"/>
-              </w:rPr>
-            </w:pPr>
-            <w:r>
-              <w:rPr>
-                <w:rFonts w:ascii="Iowan Old Style Roman" w:hAnsi="Iowan Old Style Roman"/>
-                <w:color w:val="7F7F7F" w:themeColor="text1" w:themeTint="80"/>
-                <w:sz w:val="22"/>
-                <w:szCs w:val="22"/>
-              </w:rPr>
-              <w:t>Agree</w:t>
-            </w:r>
-          </w:p>
-        </w:tc>
-        <w:tc>
-          <w:tcPr>
-            <w:tcW w:w="1802" w:type="dxa"/>
-          </w:tcPr>
-          <w:p>
-            <w:pPr>
-              <w:spacing w:line="300" w:lineRule="auto"/>
-              <w:jc w:val="center"/>
-              <w:rPr>
-                <w:rFonts w:ascii="Iowan Old Style Roman" w:hAnsi="Iowan Old Style Roman"/>
-                <w:color w:val="7F7F7F" w:themeColor="text1" w:themeTint="80"/>
-                <w:sz w:val="22"/>
-                <w:szCs w:val="22"/>
-              </w:rPr>
-            </w:pPr>
-            <w:r>
-              <w:rPr>
-                <w:rFonts w:ascii="Iowan Old Style Roman" w:hAnsi="Iowan Old Style Roman"/>
-                <w:color w:val="7F7F7F" w:themeColor="text1" w:themeTint="80"/>
-                <w:sz w:val="22"/>
-                <w:szCs w:val="22"/>
-              </w:rPr>
-              <w:t>Neutral</w:t>
-            </w:r>
-          </w:p>
-        </w:tc>
-        <w:tc>
-          <w:tcPr>
-            <w:tcW w:w="1902" w:type="dxa"/>
-          </w:tcPr>
-          <w:p>
-            <w:pPr>
-              <w:spacing w:line="300" w:lineRule="auto"/>
-              <w:jc w:val="center"/>
-              <w:rPr>
-                <w:rFonts w:ascii="Iowan Old Style Roman" w:hAnsi="Iowan Old Style Roman"/>
-                <w:color w:val="7F7F7F" w:themeColor="text1" w:themeTint="80"/>
-                <w:sz w:val="22"/>
-                <w:szCs w:val="22"/>
-              </w:rPr>
-            </w:pPr>
-            <w:r>
-              <w:rPr>
-                <w:rFonts w:ascii="Iowan Old Style Roman" w:hAnsi="Iowan Old Style Roman"/>
-                <w:color w:val="7F7F7F" w:themeColor="text1" w:themeTint="80"/>
-                <w:sz w:val="22"/>
-                <w:szCs w:val="22"/>
-              </w:rPr>
-              <w:t>Disagree</w:t>
-            </w:r>
-          </w:p>
-        </w:tc>
-        <w:tc>
-          <w:tcPr>
-            <w:tcW w:w="2147" w:type="dxa"/>
-          </w:tcPr>
-          <w:p>
-            <w:pPr>
-              <w:spacing w:line="300" w:lineRule="auto"/>
-              <w:jc w:val="right"/>
-              <w:rPr>
-                <w:rFonts w:ascii="Iowan Old Style Roman" w:hAnsi="Iowan Old Style Roman"/>
-                <w:color w:val="7F7F7F" w:themeColor="text1" w:themeTint="80"/>
-                <w:sz w:val="22"/>
-                <w:szCs w:val="22"/>
-              </w:rPr>
-            </w:pPr>
-            <w:r>
-              <w:rPr>
-                <w:rFonts w:ascii="Iowan Old Style Roman" w:hAnsi="Iowan Old Style Roman"/>
-                <w:color w:val="7F7F7F" w:themeColor="text1" w:themeTint="80"/>
-                <w:sz w:val="22"/>
-                <w:szCs w:val="22"/>
-              </w:rPr>
-              <w:t>Strongly Disagree</w:t>
-            </w:r>
-          </w:p>
-        </w:tc>
-      </w:tr>
-    </w:tbl>
+        <w:numPr>
+          <w:ilvl w:val="0"/>
+          <w:numId w:val="1"/>
+        </w:numPr>
+        <w:spacing w:line="300" w:lineRule="auto"/>
+        <w:rPr>
+          <w:rFonts w:ascii="Iowan Old Style Roman" w:hAnsi="Iowan Old Style Roman"/>
+          <w:sz w:val="22"/>
+          <w:szCs w:val="22"/>
+        </w:rPr>
+      </w:pPr>
+      <w:r>
+        <w:rPr>
+          <w:rFonts w:ascii="Iowan Old Style Roman" w:hAnsi="Iowan Old Style Roman"/>
+          <w:sz w:val="22"/>
+          <w:szCs w:val="22"/>
+        </w:rPr>
+        <w:t xml:space="preserve"> </w:t>
+      </w:r>
+      <w:r>
+        <w:rPr>
+          <w:rFonts w:ascii="Iowan Old Style Roman" w:hAnsi="Iowan Old Style Roman"/>
+          <w:sz w:val="22"/>
+          <w:szCs w:val="22"/>
+        </w:rPr>
+        <w:t>How would you improve the app</w:t>
+      </w:r>
+      <w:r>
+        <w:rPr>
+          <w:rFonts w:ascii="Iowan Old Style Roman" w:hAnsi="Iowan Old Style Roman"/>
+          <w:sz w:val="22"/>
+          <w:szCs w:val="22"/>
+        </w:rPr>
+        <w:t>?</w:t>
+      </w:r>
+    </w:p>
+    <w:p>
+      <w:pPr>
+        <w:spacing w:line="300" w:lineRule="auto"/>
+        <w:rPr>
+          <w:rFonts w:ascii="Iowan Old Style Roman" w:hAnsi="Iowan Old Style Roman"/>
+          <w:sz w:val="22"/>
+          <w:szCs w:val="22"/>
+        </w:rPr>
+      </w:pPr>
+    </w:p>
     <w:p>
       <w:pPr>
         <w:spacing w:line="300" w:lineRule="auto"/>
@@ -3442,24 +3240,13 @@
           <w:u w:val="single"/>
         </w:rPr>
       </w:pPr>
-    </w:p>
-    <w:p>
-      <w:pPr>
-        <w:spacing w:line="300" w:lineRule="auto"/>
+      <w:r>
         <w:rPr>
           <w:rFonts w:ascii="Iowan Old Style Roman" w:hAnsi="Iowan Old Style Roman"/>
           <w:sz w:val="22"/>
           <w:szCs w:val="22"/>
           <w:u w:val="single"/>
         </w:rPr>
-      </w:pPr>
-      <w:r>
-        <w:rPr>
-          <w:rFonts w:ascii="Iowan Old Style Roman" w:hAnsi="Iowan Old Style Roman"/>
-          <w:sz w:val="22"/>
-          <w:szCs w:val="22"/>
-          <w:u w:val="single"/>
-        </w:rPr>
         <w:t>Please elaborate:</w:t>
       </w:r>
     </w:p>
@@ -3488,14 +3275,28 @@
         <w:spacing w:line="300" w:lineRule="auto"/>
         <w:rPr>
           <w:rFonts w:ascii="Iowan Old Style Roman" w:hAnsi="Iowan Old Style Roman"/>
-        </w:rPr>
-      </w:pPr>
-    </w:p>
-    <w:p>
-      <w:pPr>
-        <w:spacing w:line="300" w:lineRule="auto"/>
-        <w:rPr>
-          <w:rFonts w:ascii="Iowan Old Style Roman" w:hAnsi="Iowan Old Style Roman"/>
+          <w:sz w:val="22"/>
+          <w:szCs w:val="22"/>
+        </w:rPr>
+      </w:pPr>
+    </w:p>
+    <w:p>
+      <w:pPr>
+        <w:spacing w:line="300" w:lineRule="auto"/>
+        <w:rPr>
+          <w:rFonts w:ascii="Iowan Old Style Roman" w:hAnsi="Iowan Old Style Roman"/>
+          <w:sz w:val="22"/>
+          <w:szCs w:val="22"/>
+        </w:rPr>
+      </w:pPr>
+    </w:p>
+    <w:p>
+      <w:pPr>
+        <w:spacing w:line="300" w:lineRule="auto"/>
+        <w:rPr>
+          <w:rFonts w:ascii="Iowan Old Style Roman" w:hAnsi="Iowan Old Style Roman"/>
+          <w:sz w:val="22"/>
+          <w:szCs w:val="22"/>
         </w:rPr>
       </w:pPr>
     </w:p>
@@ -3629,13 +3430,9 @@
           <w:sz w:val="22"/>
           <w:szCs w:val="22"/>
         </w:rPr>
-        <w:t xml:space="preserve"> notes or comments that you would like to make, please the next blank page to do so. Please be as specific as you can.</w:t>
-      </w:r>
-    </w:p>
-    <w:p>
-      <w:pPr>
-        <w:spacing w:line="300" w:lineRule="auto"/>
-        <w:jc w:val="center"/>
+        <w:t xml:space="preserve"> notes or comments that you would like to make, please the </w:t>
+      </w:r>
+      <w:r>
         <w:rPr>
           <w:rFonts w:ascii="Iowan Old Style Roman" w:hAnsi="Iowan Old Style Roman"/>
           <w:bCs/>
@@ -3644,22 +3441,305 @@
           <w:sz w:val="22"/>
           <w:szCs w:val="22"/>
         </w:rPr>
-      </w:pPr>
-    </w:p>
-    <w:p>
-      <w:pPr>
-        <w:spacing w:line="300" w:lineRule="auto"/>
-        <w:jc w:val="center"/>
-        <w:rPr>
-          <w:rFonts w:ascii="Iowan Old Style Roman" w:hAnsi="Iowan Old Style Roman"/>
+        <w:t xml:space="preserve">space below </w:t>
+      </w:r>
+      <w:r>
+        <w:rPr>
+          <w:rFonts w:ascii="Iowan Old Style Roman" w:hAnsi="Iowan Old Style Roman"/>
+          <w:bCs/>
           <w:iCs/>
           <w:color w:val="595959" w:themeColor="text1" w:themeTint="A6"/>
-        </w:rPr>
-      </w:pPr>
-    </w:p>
-    <w:p>
-      <w:pPr>
-        <w:spacing w:line="300" w:lineRule="auto"/>
+          <w:sz w:val="22"/>
+          <w:szCs w:val="22"/>
+        </w:rPr>
+        <w:t>to do so. Please be as specific as you can.</w:t>
+      </w:r>
+    </w:p>
+    <w:p>
+      <w:pPr>
+        <w:spacing w:line="300" w:lineRule="auto"/>
+        <w:jc w:val="center"/>
+        <w:rPr>
+          <w:rFonts w:ascii="Iowan Old Style Roman" w:hAnsi="Iowan Old Style Roman"/>
+          <w:bCs/>
+          <w:iCs/>
+          <w:color w:val="595959" w:themeColor="text1" w:themeTint="A6"/>
+          <w:sz w:val="22"/>
+          <w:szCs w:val="22"/>
+        </w:rPr>
+      </w:pPr>
+    </w:p>
+    <w:p>
+      <w:pPr>
+        <w:spacing w:line="300" w:lineRule="auto"/>
+        <w:rPr>
+          <w:rFonts w:ascii="Iowan Old Style Roman" w:hAnsi="Iowan Old Style Roman"/>
+          <w:sz w:val="22"/>
+          <w:szCs w:val="22"/>
+        </w:rPr>
+      </w:pPr>
+      <w:r>
+        <w:rPr>
+          <w:rFonts w:ascii="Iowan Old Style Roman" w:hAnsi="Iowan Old Style Roman"/>
+          <w:sz w:val="22"/>
+          <w:szCs w:val="22"/>
+        </w:rPr>
+        <w:t>Additional notes/comments:</w:t>
+      </w:r>
+    </w:p>
+    <w:p>
+      <w:pPr>
+        <w:spacing w:line="300" w:lineRule="auto"/>
+        <w:jc w:val="center"/>
+        <w:rPr>
+          <w:rFonts w:ascii="Iowan Old Style Roman" w:hAnsi="Iowan Old Style Roman"/>
+          <w:bCs/>
+          <w:iCs/>
+          <w:color w:val="595959" w:themeColor="text1" w:themeTint="A6"/>
+          <w:sz w:val="22"/>
+          <w:szCs w:val="22"/>
+        </w:rPr>
+      </w:pPr>
+    </w:p>
+    <w:p>
+      <w:pPr>
+        <w:spacing w:line="300" w:lineRule="auto"/>
+        <w:jc w:val="center"/>
+        <w:rPr>
+          <w:rFonts w:ascii="Iowan Old Style Roman" w:hAnsi="Iowan Old Style Roman"/>
+          <w:iCs/>
+          <w:color w:val="595959" w:themeColor="text1" w:themeTint="A6"/>
+        </w:rPr>
+      </w:pPr>
+    </w:p>
+    <w:p>
+      <w:pPr>
+        <w:spacing w:line="300" w:lineRule="auto"/>
+        <w:rPr>
+          <w:rFonts w:ascii="Iowan Old Style Roman" w:hAnsi="Iowan Old Style Roman"/>
+        </w:rPr>
+      </w:pPr>
+    </w:p>
+    <w:p>
+      <w:pPr>
+        <w:spacing w:line="300" w:lineRule="auto"/>
+        <w:jc w:val="center"/>
+        <w:rPr>
+          <w:rFonts w:ascii="Iowan Old Style Roman" w:hAnsi="Iowan Old Style Roman"/>
+        </w:rPr>
+      </w:pPr>
+    </w:p>
+    <w:p>
+      <w:pPr>
+        <w:spacing w:line="300" w:lineRule="auto"/>
+        <w:jc w:val="center"/>
+        <w:rPr>
+          <w:rFonts w:ascii="Iowan Old Style Roman" w:hAnsi="Iowan Old Style Roman"/>
+        </w:rPr>
+      </w:pPr>
+    </w:p>
+    <w:p>
+      <w:pPr>
+        <w:spacing w:line="300" w:lineRule="auto"/>
+        <w:jc w:val="center"/>
+        <w:rPr>
+          <w:rFonts w:ascii="Iowan Old Style Roman" w:hAnsi="Iowan Old Style Roman"/>
+        </w:rPr>
+      </w:pPr>
+    </w:p>
+    <w:p>
+      <w:pPr>
+        <w:spacing w:line="300" w:lineRule="auto"/>
+        <w:jc w:val="center"/>
+        <w:rPr>
+          <w:rFonts w:ascii="Iowan Old Style Roman" w:hAnsi="Iowan Old Style Roman"/>
+        </w:rPr>
+      </w:pPr>
+    </w:p>
+    <w:p>
+      <w:pPr>
+        <w:spacing w:line="300" w:lineRule="auto"/>
+        <w:jc w:val="center"/>
+        <w:rPr>
+          <w:rFonts w:ascii="Iowan Old Style Roman" w:hAnsi="Iowan Old Style Roman"/>
+        </w:rPr>
+      </w:pPr>
+    </w:p>
+    <w:p>
+      <w:pPr>
+        <w:spacing w:line="300" w:lineRule="auto"/>
+        <w:jc w:val="center"/>
+        <w:rPr>
+          <w:rFonts w:ascii="Iowan Old Style Roman" w:hAnsi="Iowan Old Style Roman"/>
+        </w:rPr>
+      </w:pPr>
+    </w:p>
+    <w:p>
+      <w:pPr>
+        <w:spacing w:line="300" w:lineRule="auto"/>
+        <w:jc w:val="center"/>
+        <w:rPr>
+          <w:rFonts w:ascii="Iowan Old Style Roman" w:hAnsi="Iowan Old Style Roman"/>
+        </w:rPr>
+      </w:pPr>
+    </w:p>
+    <w:p>
+      <w:pPr>
+        <w:spacing w:line="300" w:lineRule="auto"/>
+        <w:jc w:val="center"/>
+        <w:rPr>
+          <w:rFonts w:ascii="Iowan Old Style Roman" w:hAnsi="Iowan Old Style Roman"/>
+        </w:rPr>
+      </w:pPr>
+    </w:p>
+    <w:p>
+      <w:pPr>
+        <w:spacing w:line="300" w:lineRule="auto"/>
+        <w:jc w:val="center"/>
+        <w:rPr>
+          <w:rFonts w:ascii="Iowan Old Style Roman" w:hAnsi="Iowan Old Style Roman"/>
+        </w:rPr>
+      </w:pPr>
+    </w:p>
+    <w:p>
+      <w:pPr>
+        <w:spacing w:line="300" w:lineRule="auto"/>
+        <w:jc w:val="center"/>
+        <w:rPr>
+          <w:rFonts w:ascii="Iowan Old Style Roman" w:hAnsi="Iowan Old Style Roman"/>
+        </w:rPr>
+      </w:pPr>
+    </w:p>
+    <w:p>
+      <w:pPr>
+        <w:spacing w:line="300" w:lineRule="auto"/>
+        <w:jc w:val="center"/>
+        <w:rPr>
+          <w:rFonts w:ascii="Iowan Old Style Roman" w:hAnsi="Iowan Old Style Roman"/>
+        </w:rPr>
+      </w:pPr>
+    </w:p>
+    <w:p>
+      <w:pPr>
+        <w:spacing w:line="300" w:lineRule="auto"/>
+        <w:jc w:val="center"/>
+        <w:rPr>
+          <w:rFonts w:ascii="Iowan Old Style Roman" w:hAnsi="Iowan Old Style Roman"/>
+        </w:rPr>
+      </w:pPr>
+    </w:p>
+    <w:p>
+      <w:pPr>
+        <w:spacing w:line="300" w:lineRule="auto"/>
+        <w:jc w:val="center"/>
+        <w:rPr>
+          <w:rFonts w:ascii="Iowan Old Style Roman" w:hAnsi="Iowan Old Style Roman"/>
+        </w:rPr>
+      </w:pPr>
+    </w:p>
+    <w:p>
+      <w:pPr>
+        <w:spacing w:line="300" w:lineRule="auto"/>
+        <w:jc w:val="center"/>
+        <w:rPr>
+          <w:rFonts w:ascii="Iowan Old Style Roman" w:hAnsi="Iowan Old Style Roman"/>
+        </w:rPr>
+      </w:pPr>
+    </w:p>
+    <w:p>
+      <w:pPr>
+        <w:spacing w:line="300" w:lineRule="auto"/>
+        <w:jc w:val="center"/>
+        <w:rPr>
+          <w:rFonts w:ascii="Iowan Old Style Roman" w:hAnsi="Iowan Old Style Roman"/>
+        </w:rPr>
+      </w:pPr>
+    </w:p>
+    <w:p>
+      <w:pPr>
+        <w:spacing w:line="300" w:lineRule="auto"/>
+        <w:jc w:val="center"/>
+        <w:rPr>
+          <w:rFonts w:ascii="Iowan Old Style Roman" w:hAnsi="Iowan Old Style Roman"/>
+        </w:rPr>
+      </w:pPr>
+    </w:p>
+    <w:p>
+      <w:pPr>
+        <w:spacing w:line="300" w:lineRule="auto"/>
+        <w:jc w:val="center"/>
+        <w:rPr>
+          <w:rFonts w:ascii="Iowan Old Style Roman" w:hAnsi="Iowan Old Style Roman"/>
+        </w:rPr>
+      </w:pPr>
+    </w:p>
+    <w:p>
+      <w:pPr>
+        <w:spacing w:line="300" w:lineRule="auto"/>
+        <w:jc w:val="center"/>
+        <w:rPr>
+          <w:rFonts w:ascii="Iowan Old Style Roman" w:hAnsi="Iowan Old Style Roman"/>
+        </w:rPr>
+      </w:pPr>
+    </w:p>
+    <w:p>
+      <w:pPr>
+        <w:spacing w:line="300" w:lineRule="auto"/>
+        <w:jc w:val="center"/>
+        <w:rPr>
+          <w:rFonts w:ascii="Iowan Old Style Roman" w:hAnsi="Iowan Old Style Roman"/>
+        </w:rPr>
+      </w:pPr>
+    </w:p>
+    <w:p>
+      <w:pPr>
+        <w:spacing w:line="300" w:lineRule="auto"/>
+        <w:jc w:val="center"/>
+        <w:rPr>
+          <w:rFonts w:ascii="Iowan Old Style Roman" w:hAnsi="Iowan Old Style Roman"/>
+        </w:rPr>
+      </w:pPr>
+    </w:p>
+    <w:p>
+      <w:pPr>
+        <w:spacing w:line="300" w:lineRule="auto"/>
+        <w:jc w:val="center"/>
+        <w:rPr>
+          <w:rFonts w:ascii="Iowan Old Style Roman" w:hAnsi="Iowan Old Style Roman"/>
+        </w:rPr>
+      </w:pPr>
+    </w:p>
+    <w:p>
+      <w:pPr>
+        <w:spacing w:line="300" w:lineRule="auto"/>
+        <w:jc w:val="center"/>
+        <w:rPr>
+          <w:rFonts w:ascii="Iowan Old Style Roman" w:hAnsi="Iowan Old Style Roman"/>
+        </w:rPr>
+      </w:pPr>
+    </w:p>
+    <w:p>
+      <w:pPr>
+        <w:spacing w:line="300" w:lineRule="auto"/>
+        <w:jc w:val="center"/>
+        <w:rPr>
+          <w:rFonts w:ascii="Iowan Old Style Roman" w:hAnsi="Iowan Old Style Roman"/>
+        </w:rPr>
+      </w:pPr>
+    </w:p>
+    <w:p>
+      <w:pPr>
+        <w:spacing w:line="300" w:lineRule="auto"/>
+        <w:jc w:val="center"/>
+        <w:rPr>
+          <w:rFonts w:ascii="Iowan Old Style Roman" w:hAnsi="Iowan Old Style Roman"/>
+        </w:rPr>
+      </w:pPr>
+    </w:p>
+    <w:p>
+      <w:pPr>
+        <w:spacing w:line="300" w:lineRule="auto"/>
+        <w:jc w:val="center"/>
         <w:rPr>
           <w:rFonts w:ascii="Iowan Old Style Roman" w:hAnsi="Iowan Old Style Roman"/>
         </w:rPr>
@@ -3696,13 +3776,9 @@
           <w:sz w:val="22"/>
           <w:szCs w:val="22"/>
         </w:rPr>
-        <w:t>Thank you for your time and collaboration.</w:t>
-      </w:r>
-    </w:p>
-    <w:p>
-      <w:pPr>
-        <w:spacing w:line="300" w:lineRule="auto"/>
-        <w:jc w:val="center"/>
+        <w:t xml:space="preserve">Thank you for your time and </w:t>
+      </w:r>
+      <w:r>
         <w:rPr>
           <w:rFonts w:ascii="Iowan Old Style Roman" w:hAnsi="Iowan Old Style Roman"/>
           <w:bCs/>
@@ -3711,7 +3787,10 @@
           <w:sz w:val="22"/>
           <w:szCs w:val="22"/>
         </w:rPr>
-      </w:pPr>
+        <w:t>participation</w:t>
+      </w:r>
+      <w:bookmarkStart w:id="0" w:name="_GoBack"/>
+      <w:bookmarkEnd w:id="0"/>
     </w:p>
     <w:p>
       <w:pPr>
@@ -3814,22 +3893,16 @@
     <w:p>
       <w:pPr>
         <w:spacing w:line="300" w:lineRule="auto"/>
-        <w:rPr>
-          <w:rFonts w:ascii="Iowan Old Style Roman" w:hAnsi="Iowan Old Style Roman"/>
-          <w:sz w:val="22"/>
-          <w:szCs w:val="22"/>
-        </w:rPr>
-      </w:pPr>
-      <w:r>
-        <w:rPr>
-          <w:rFonts w:ascii="Iowan Old Style Roman" w:hAnsi="Iowan Old Style Roman"/>
-          <w:sz w:val="22"/>
-          <w:szCs w:val="22"/>
-        </w:rPr>
-        <w:t>Additional notes/comments:</w:t>
-      </w:r>
-      <w:bookmarkStart w:id="0" w:name="_GoBack"/>
-      <w:bookmarkEnd w:id="0"/>
+        <w:jc w:val="center"/>
+        <w:rPr>
+          <w:rFonts w:ascii="Iowan Old Style Roman" w:hAnsi="Iowan Old Style Roman"/>
+          <w:bCs/>
+          <w:i/>
+          <w:color w:val="595959" w:themeColor="text1" w:themeTint="A6"/>
+          <w:sz w:val="22"/>
+          <w:szCs w:val="22"/>
+        </w:rPr>
+      </w:pPr>
     </w:p>
     <w:p>
       <w:pPr>
@@ -4040,6 +4113,92 @@
 <file path=word/numbering.xml><?xml version="1.0" encoding="utf-8"?>
 <w:numbering xmlns:wpc="http://schemas.microsoft.com/office/word/2010/wordprocessingCanvas" xmlns:mo="http://schemas.microsoft.com/office/mac/office/2008/main" xmlns:mc="http://schemas.openxmlformats.org/markup-compatibility/2006" xmlns:mv="urn:schemas-microsoft-com:mac:vml" xmlns:o="urn:schemas-microsoft-com:office:office" xmlns:r="http://schemas.openxmlformats.org/officeDocument/2006/relationships" xmlns:m="http://schemas.openxmlformats.org/officeDocument/2006/math" xmlns:v="urn:schemas-microsoft-com:vml" xmlns:wp14="http://schemas.microsoft.com/office/word/2010/wordprocessingDrawing" xmlns:wp="http://schemas.openxmlformats.org/drawingml/2006/wordprocessingDrawing" xmlns:w10="urn:schemas-microsoft-com:office:word" xmlns:w="http://schemas.openxmlformats.org/wordprocessingml/2006/main" xmlns:w14="http://schemas.microsoft.com/office/word/2010/wordml" xmlns:w15="http://schemas.microsoft.com/office/word/2012/wordml" xmlns:wpg="http://schemas.microsoft.com/office/word/2010/wordprocessingGroup" xmlns:wpi="http://schemas.microsoft.com/office/word/2010/wordprocessingInk" xmlns:wne="http://schemas.microsoft.com/office/word/2006/wordml" xmlns:wps="http://schemas.microsoft.com/office/word/2010/wordprocessingShape" mc:Ignorable="w14 w15 wp14">
   <w:abstractNum w:abstractNumId="0">
+    <w:nsid w:val="004337BF"/>
+    <w:multiLevelType w:val="hybridMultilevel"/>
+    <w:tmpl w:val="582624D0"/>
+    <w:lvl w:ilvl="0" w:tplc="0409000F">
+      <w:start w:val="1"/>
+      <w:numFmt w:val="decimal"/>
+      <w:lvlText w:val="%1."/>
+      <w:lvlJc w:val="left"/>
+      <w:pPr>
+        <w:ind w:left="720" w:hanging="360"/>
+      </w:pPr>
+    </w:lvl>
+    <w:lvl w:ilvl="1" w:tplc="04090019" w:tentative="1">
+      <w:start w:val="1"/>
+      <w:numFmt w:val="lowerLetter"/>
+      <w:lvlText w:val="%2."/>
+      <w:lvlJc w:val="left"/>
+      <w:pPr>
+        <w:ind w:left="1440" w:hanging="360"/>
+      </w:pPr>
+    </w:lvl>
+    <w:lvl w:ilvl="2" w:tplc="0409001B" w:tentative="1">
+      <w:start w:val="1"/>
+      <w:numFmt w:val="lowerRoman"/>
+      <w:lvlText w:val="%3."/>
+      <w:lvlJc w:val="right"/>
+      <w:pPr>
+        <w:ind w:left="2160" w:hanging="180"/>
+      </w:pPr>
+    </w:lvl>
+    <w:lvl w:ilvl="3" w:tplc="0409000F" w:tentative="1">
+      <w:start w:val="1"/>
+      <w:numFmt w:val="decimal"/>
+      <w:lvlText w:val="%4."/>
+      <w:lvlJc w:val="left"/>
+      <w:pPr>
+        <w:ind w:left="2880" w:hanging="360"/>
+      </w:pPr>
+    </w:lvl>
+    <w:lvl w:ilvl="4" w:tplc="04090019" w:tentative="1">
+      <w:start w:val="1"/>
+      <w:numFmt w:val="lowerLetter"/>
+      <w:lvlText w:val="%5."/>
+      <w:lvlJc w:val="left"/>
+      <w:pPr>
+        <w:ind w:left="3600" w:hanging="360"/>
+      </w:pPr>
+    </w:lvl>
+    <w:lvl w:ilvl="5" w:tplc="0409001B" w:tentative="1">
+      <w:start w:val="1"/>
+      <w:numFmt w:val="lowerRoman"/>
+      <w:lvlText w:val="%6."/>
+      <w:lvlJc w:val="right"/>
+      <w:pPr>
+        <w:ind w:left="4320" w:hanging="180"/>
+      </w:pPr>
+    </w:lvl>
+    <w:lvl w:ilvl="6" w:tplc="0409000F" w:tentative="1">
+      <w:start w:val="1"/>
+      <w:numFmt w:val="decimal"/>
+      <w:lvlText w:val="%7."/>
+      <w:lvlJc w:val="left"/>
+      <w:pPr>
+        <w:ind w:left="5040" w:hanging="360"/>
+      </w:pPr>
+    </w:lvl>
+    <w:lvl w:ilvl="7" w:tplc="04090019" w:tentative="1">
+      <w:start w:val="1"/>
+      <w:numFmt w:val="lowerLetter"/>
+      <w:lvlText w:val="%8."/>
+      <w:lvlJc w:val="left"/>
+      <w:pPr>
+        <w:ind w:left="5760" w:hanging="360"/>
+      </w:pPr>
+    </w:lvl>
+    <w:lvl w:ilvl="8" w:tplc="0409001B" w:tentative="1">
+      <w:start w:val="1"/>
+      <w:numFmt w:val="lowerRoman"/>
+      <w:lvlText w:val="%9."/>
+      <w:lvlJc w:val="right"/>
+      <w:pPr>
+        <w:ind w:left="6480" w:hanging="180"/>
+      </w:pPr>
+    </w:lvl>
+  </w:abstractNum>
+  <w:abstractNum w:abstractNumId="1">
     <w:nsid w:val="017D3B66"/>
     <w:multiLevelType w:val="hybridMultilevel"/>
     <w:tmpl w:val="582624D0"/>
@@ -4125,7 +4284,265 @@
       </w:pPr>
     </w:lvl>
   </w:abstractNum>
-  <w:abstractNum w:abstractNumId="1">
+  <w:abstractNum w:abstractNumId="2">
+    <w:nsid w:val="0B8406FC"/>
+    <w:multiLevelType w:val="hybridMultilevel"/>
+    <w:tmpl w:val="582624D0"/>
+    <w:lvl w:ilvl="0" w:tplc="0409000F">
+      <w:start w:val="1"/>
+      <w:numFmt w:val="decimal"/>
+      <w:lvlText w:val="%1."/>
+      <w:lvlJc w:val="left"/>
+      <w:pPr>
+        <w:ind w:left="720" w:hanging="360"/>
+      </w:pPr>
+    </w:lvl>
+    <w:lvl w:ilvl="1" w:tplc="04090019" w:tentative="1">
+      <w:start w:val="1"/>
+      <w:numFmt w:val="lowerLetter"/>
+      <w:lvlText w:val="%2."/>
+      <w:lvlJc w:val="left"/>
+      <w:pPr>
+        <w:ind w:left="1440" w:hanging="360"/>
+      </w:pPr>
+    </w:lvl>
+    <w:lvl w:ilvl="2" w:tplc="0409001B" w:tentative="1">
+      <w:start w:val="1"/>
+      <w:numFmt w:val="lowerRoman"/>
+      <w:lvlText w:val="%3."/>
+      <w:lvlJc w:val="right"/>
+      <w:pPr>
+        <w:ind w:left="2160" w:hanging="180"/>
+      </w:pPr>
+    </w:lvl>
+    <w:lvl w:ilvl="3" w:tplc="0409000F" w:tentative="1">
+      <w:start w:val="1"/>
+      <w:numFmt w:val="decimal"/>
+      <w:lvlText w:val="%4."/>
+      <w:lvlJc w:val="left"/>
+      <w:pPr>
+        <w:ind w:left="2880" w:hanging="360"/>
+      </w:pPr>
+    </w:lvl>
+    <w:lvl w:ilvl="4" w:tplc="04090019" w:tentative="1">
+      <w:start w:val="1"/>
+      <w:numFmt w:val="lowerLetter"/>
+      <w:lvlText w:val="%5."/>
+      <w:lvlJc w:val="left"/>
+      <w:pPr>
+        <w:ind w:left="3600" w:hanging="360"/>
+      </w:pPr>
+    </w:lvl>
+    <w:lvl w:ilvl="5" w:tplc="0409001B" w:tentative="1">
+      <w:start w:val="1"/>
+      <w:numFmt w:val="lowerRoman"/>
+      <w:lvlText w:val="%6."/>
+      <w:lvlJc w:val="right"/>
+      <w:pPr>
+        <w:ind w:left="4320" w:hanging="180"/>
+      </w:pPr>
+    </w:lvl>
+    <w:lvl w:ilvl="6" w:tplc="0409000F" w:tentative="1">
+      <w:start w:val="1"/>
+      <w:numFmt w:val="decimal"/>
+      <w:lvlText w:val="%7."/>
+      <w:lvlJc w:val="left"/>
+      <w:pPr>
+        <w:ind w:left="5040" w:hanging="360"/>
+      </w:pPr>
+    </w:lvl>
+    <w:lvl w:ilvl="7" w:tplc="04090019" w:tentative="1">
+      <w:start w:val="1"/>
+      <w:numFmt w:val="lowerLetter"/>
+      <w:lvlText w:val="%8."/>
+      <w:lvlJc w:val="left"/>
+      <w:pPr>
+        <w:ind w:left="5760" w:hanging="360"/>
+      </w:pPr>
+    </w:lvl>
+    <w:lvl w:ilvl="8" w:tplc="0409001B" w:tentative="1">
+      <w:start w:val="1"/>
+      <w:numFmt w:val="lowerRoman"/>
+      <w:lvlText w:val="%9."/>
+      <w:lvlJc w:val="right"/>
+      <w:pPr>
+        <w:ind w:left="6480" w:hanging="180"/>
+      </w:pPr>
+    </w:lvl>
+  </w:abstractNum>
+  <w:abstractNum w:abstractNumId="3">
+    <w:nsid w:val="183C5BFE"/>
+    <w:multiLevelType w:val="hybridMultilevel"/>
+    <w:tmpl w:val="582624D0"/>
+    <w:lvl w:ilvl="0" w:tplc="0409000F">
+      <w:start w:val="1"/>
+      <w:numFmt w:val="decimal"/>
+      <w:lvlText w:val="%1."/>
+      <w:lvlJc w:val="left"/>
+      <w:pPr>
+        <w:ind w:left="720" w:hanging="360"/>
+      </w:pPr>
+    </w:lvl>
+    <w:lvl w:ilvl="1" w:tplc="04090019" w:tentative="1">
+      <w:start w:val="1"/>
+      <w:numFmt w:val="lowerLetter"/>
+      <w:lvlText w:val="%2."/>
+      <w:lvlJc w:val="left"/>
+      <w:pPr>
+        <w:ind w:left="1440" w:hanging="360"/>
+      </w:pPr>
+    </w:lvl>
+    <w:lvl w:ilvl="2" w:tplc="0409001B" w:tentative="1">
+      <w:start w:val="1"/>
+      <w:numFmt w:val="lowerRoman"/>
+      <w:lvlText w:val="%3."/>
+      <w:lvlJc w:val="right"/>
+      <w:pPr>
+        <w:ind w:left="2160" w:hanging="180"/>
+      </w:pPr>
+    </w:lvl>
+    <w:lvl w:ilvl="3" w:tplc="0409000F" w:tentative="1">
+      <w:start w:val="1"/>
+      <w:numFmt w:val="decimal"/>
+      <w:lvlText w:val="%4."/>
+      <w:lvlJc w:val="left"/>
+      <w:pPr>
+        <w:ind w:left="2880" w:hanging="360"/>
+      </w:pPr>
+    </w:lvl>
+    <w:lvl w:ilvl="4" w:tplc="04090019" w:tentative="1">
+      <w:start w:val="1"/>
+      <w:numFmt w:val="lowerLetter"/>
+      <w:lvlText w:val="%5."/>
+      <w:lvlJc w:val="left"/>
+      <w:pPr>
+        <w:ind w:left="3600" w:hanging="360"/>
+      </w:pPr>
+    </w:lvl>
+    <w:lvl w:ilvl="5" w:tplc="0409001B" w:tentative="1">
+      <w:start w:val="1"/>
+      <w:numFmt w:val="lowerRoman"/>
+      <w:lvlText w:val="%6."/>
+      <w:lvlJc w:val="right"/>
+      <w:pPr>
+        <w:ind w:left="4320" w:hanging="180"/>
+      </w:pPr>
+    </w:lvl>
+    <w:lvl w:ilvl="6" w:tplc="0409000F" w:tentative="1">
+      <w:start w:val="1"/>
+      <w:numFmt w:val="decimal"/>
+      <w:lvlText w:val="%7."/>
+      <w:lvlJc w:val="left"/>
+      <w:pPr>
+        <w:ind w:left="5040" w:hanging="360"/>
+      </w:pPr>
+    </w:lvl>
+    <w:lvl w:ilvl="7" w:tplc="04090019" w:tentative="1">
+      <w:start w:val="1"/>
+      <w:numFmt w:val="lowerLetter"/>
+      <w:lvlText w:val="%8."/>
+      <w:lvlJc w:val="left"/>
+      <w:pPr>
+        <w:ind w:left="5760" w:hanging="360"/>
+      </w:pPr>
+    </w:lvl>
+    <w:lvl w:ilvl="8" w:tplc="0409001B" w:tentative="1">
+      <w:start w:val="1"/>
+      <w:numFmt w:val="lowerRoman"/>
+      <w:lvlText w:val="%9."/>
+      <w:lvlJc w:val="right"/>
+      <w:pPr>
+        <w:ind w:left="6480" w:hanging="180"/>
+      </w:pPr>
+    </w:lvl>
+  </w:abstractNum>
+  <w:abstractNum w:abstractNumId="4">
+    <w:nsid w:val="1F843179"/>
+    <w:multiLevelType w:val="hybridMultilevel"/>
+    <w:tmpl w:val="582624D0"/>
+    <w:lvl w:ilvl="0" w:tplc="0409000F">
+      <w:start w:val="1"/>
+      <w:numFmt w:val="decimal"/>
+      <w:lvlText w:val="%1."/>
+      <w:lvlJc w:val="left"/>
+      <w:pPr>
+        <w:ind w:left="720" w:hanging="360"/>
+      </w:pPr>
+    </w:lvl>
+    <w:lvl w:ilvl="1" w:tplc="04090019" w:tentative="1">
+      <w:start w:val="1"/>
+      <w:numFmt w:val="lowerLetter"/>
+      <w:lvlText w:val="%2."/>
+      <w:lvlJc w:val="left"/>
+      <w:pPr>
+        <w:ind w:left="1440" w:hanging="360"/>
+      </w:pPr>
+    </w:lvl>
+    <w:lvl w:ilvl="2" w:tplc="0409001B" w:tentative="1">
+      <w:start w:val="1"/>
+      <w:numFmt w:val="lowerRoman"/>
+      <w:lvlText w:val="%3."/>
+      <w:lvlJc w:val="right"/>
+      <w:pPr>
+        <w:ind w:left="2160" w:hanging="180"/>
+      </w:pPr>
+    </w:lvl>
+    <w:lvl w:ilvl="3" w:tplc="0409000F" w:tentative="1">
+      <w:start w:val="1"/>
+      <w:numFmt w:val="decimal"/>
+      <w:lvlText w:val="%4."/>
+      <w:lvlJc w:val="left"/>
+      <w:pPr>
+        <w:ind w:left="2880" w:hanging="360"/>
+      </w:pPr>
+    </w:lvl>
+    <w:lvl w:ilvl="4" w:tplc="04090019" w:tentative="1">
+      <w:start w:val="1"/>
+      <w:numFmt w:val="lowerLetter"/>
+      <w:lvlText w:val="%5."/>
+      <w:lvlJc w:val="left"/>
+      <w:pPr>
+        <w:ind w:left="3600" w:hanging="360"/>
+      </w:pPr>
+    </w:lvl>
+    <w:lvl w:ilvl="5" w:tplc="0409001B" w:tentative="1">
+      <w:start w:val="1"/>
+      <w:numFmt w:val="lowerRoman"/>
+      <w:lvlText w:val="%6."/>
+      <w:lvlJc w:val="right"/>
+      <w:pPr>
+        <w:ind w:left="4320" w:hanging="180"/>
+      </w:pPr>
+    </w:lvl>
+    <w:lvl w:ilvl="6" w:tplc="0409000F" w:tentative="1">
+      <w:start w:val="1"/>
+      <w:numFmt w:val="decimal"/>
+      <w:lvlText w:val="%7."/>
+      <w:lvlJc w:val="left"/>
+      <w:pPr>
+        <w:ind w:left="5040" w:hanging="360"/>
+      </w:pPr>
+    </w:lvl>
+    <w:lvl w:ilvl="7" w:tplc="04090019" w:tentative="1">
+      <w:start w:val="1"/>
+      <w:numFmt w:val="lowerLetter"/>
+      <w:lvlText w:val="%8."/>
+      <w:lvlJc w:val="left"/>
+      <w:pPr>
+        <w:ind w:left="5760" w:hanging="360"/>
+      </w:pPr>
+    </w:lvl>
+    <w:lvl w:ilvl="8" w:tplc="0409001B" w:tentative="1">
+      <w:start w:val="1"/>
+      <w:numFmt w:val="lowerRoman"/>
+      <w:lvlText w:val="%9."/>
+      <w:lvlJc w:val="right"/>
+      <w:pPr>
+        <w:ind w:left="6480" w:hanging="180"/>
+      </w:pPr>
+    </w:lvl>
+  </w:abstractNum>
+  <w:abstractNum w:abstractNumId="5">
     <w:nsid w:val="23F81A56"/>
     <w:multiLevelType w:val="hybridMultilevel"/>
     <w:tmpl w:val="582624D0"/>
@@ -4211,7 +4628,7 @@
       </w:pPr>
     </w:lvl>
   </w:abstractNum>
-  <w:abstractNum w:abstractNumId="2">
+  <w:abstractNum w:abstractNumId="6">
     <w:nsid w:val="24882211"/>
     <w:multiLevelType w:val="hybridMultilevel"/>
     <w:tmpl w:val="582624D0"/>
@@ -4297,7 +4714,93 @@
       </w:pPr>
     </w:lvl>
   </w:abstractNum>
-  <w:abstractNum w:abstractNumId="3">
+  <w:abstractNum w:abstractNumId="7">
+    <w:nsid w:val="27DB4296"/>
+    <w:multiLevelType w:val="hybridMultilevel"/>
+    <w:tmpl w:val="582624D0"/>
+    <w:lvl w:ilvl="0" w:tplc="0409000F">
+      <w:start w:val="1"/>
+      <w:numFmt w:val="decimal"/>
+      <w:lvlText w:val="%1."/>
+      <w:lvlJc w:val="left"/>
+      <w:pPr>
+        <w:ind w:left="720" w:hanging="360"/>
+      </w:pPr>
+    </w:lvl>
+    <w:lvl w:ilvl="1" w:tplc="04090019" w:tentative="1">
+      <w:start w:val="1"/>
+      <w:numFmt w:val="lowerLetter"/>
+      <w:lvlText w:val="%2."/>
+      <w:lvlJc w:val="left"/>
+      <w:pPr>
+        <w:ind w:left="1440" w:hanging="360"/>
+      </w:pPr>
+    </w:lvl>
+    <w:lvl w:ilvl="2" w:tplc="0409001B" w:tentative="1">
+      <w:start w:val="1"/>
+      <w:numFmt w:val="lowerRoman"/>
+      <w:lvlText w:val="%3."/>
+      <w:lvlJc w:val="right"/>
+      <w:pPr>
+        <w:ind w:left="2160" w:hanging="180"/>
+      </w:pPr>
+    </w:lvl>
+    <w:lvl w:ilvl="3" w:tplc="0409000F" w:tentative="1">
+      <w:start w:val="1"/>
+      <w:numFmt w:val="decimal"/>
+      <w:lvlText w:val="%4."/>
+      <w:lvlJc w:val="left"/>
+      <w:pPr>
+        <w:ind w:left="2880" w:hanging="360"/>
+      </w:pPr>
+    </w:lvl>
+    <w:lvl w:ilvl="4" w:tplc="04090019" w:tentative="1">
+      <w:start w:val="1"/>
+      <w:numFmt w:val="lowerLetter"/>
+      <w:lvlText w:val="%5."/>
+      <w:lvlJc w:val="left"/>
+      <w:pPr>
+        <w:ind w:left="3600" w:hanging="360"/>
+      </w:pPr>
+    </w:lvl>
+    <w:lvl w:ilvl="5" w:tplc="0409001B" w:tentative="1">
+      <w:start w:val="1"/>
+      <w:numFmt w:val="lowerRoman"/>
+      <w:lvlText w:val="%6."/>
+      <w:lvlJc w:val="right"/>
+      <w:pPr>
+        <w:ind w:left="4320" w:hanging="180"/>
+      </w:pPr>
+    </w:lvl>
+    <w:lvl w:ilvl="6" w:tplc="0409000F" w:tentative="1">
+      <w:start w:val="1"/>
+      <w:numFmt w:val="decimal"/>
+      <w:lvlText w:val="%7."/>
+      <w:lvlJc w:val="left"/>
+      <w:pPr>
+        <w:ind w:left="5040" w:hanging="360"/>
+      </w:pPr>
+    </w:lvl>
+    <w:lvl w:ilvl="7" w:tplc="04090019" w:tentative="1">
+      <w:start w:val="1"/>
+      <w:numFmt w:val="lowerLetter"/>
+      <w:lvlText w:val="%8."/>
+      <w:lvlJc w:val="left"/>
+      <w:pPr>
+        <w:ind w:left="5760" w:hanging="360"/>
+      </w:pPr>
+    </w:lvl>
+    <w:lvl w:ilvl="8" w:tplc="0409001B" w:tentative="1">
+      <w:start w:val="1"/>
+      <w:numFmt w:val="lowerRoman"/>
+      <w:lvlText w:val="%9."/>
+      <w:lvlJc w:val="right"/>
+      <w:pPr>
+        <w:ind w:left="6480" w:hanging="180"/>
+      </w:pPr>
+    </w:lvl>
+  </w:abstractNum>
+  <w:abstractNum w:abstractNumId="8">
     <w:nsid w:val="286736AC"/>
     <w:multiLevelType w:val="hybridMultilevel"/>
     <w:tmpl w:val="582624D0"/>
@@ -4383,7 +4886,93 @@
       </w:pPr>
     </w:lvl>
   </w:abstractNum>
-  <w:abstractNum w:abstractNumId="4">
+  <w:abstractNum w:abstractNumId="9">
+    <w:nsid w:val="30D22AC1"/>
+    <w:multiLevelType w:val="hybridMultilevel"/>
+    <w:tmpl w:val="582624D0"/>
+    <w:lvl w:ilvl="0" w:tplc="0409000F">
+      <w:start w:val="1"/>
+      <w:numFmt w:val="decimal"/>
+      <w:lvlText w:val="%1."/>
+      <w:lvlJc w:val="left"/>
+      <w:pPr>
+        <w:ind w:left="720" w:hanging="360"/>
+      </w:pPr>
+    </w:lvl>
+    <w:lvl w:ilvl="1" w:tplc="04090019" w:tentative="1">
+      <w:start w:val="1"/>
+      <w:numFmt w:val="lowerLetter"/>
+      <w:lvlText w:val="%2."/>
+      <w:lvlJc w:val="left"/>
+      <w:pPr>
+        <w:ind w:left="1440" w:hanging="360"/>
+      </w:pPr>
+    </w:lvl>
+    <w:lvl w:ilvl="2" w:tplc="0409001B" w:tentative="1">
+      <w:start w:val="1"/>
+      <w:numFmt w:val="lowerRoman"/>
+      <w:lvlText w:val="%3."/>
+      <w:lvlJc w:val="right"/>
+      <w:pPr>
+        <w:ind w:left="2160" w:hanging="180"/>
+      </w:pPr>
+    </w:lvl>
+    <w:lvl w:ilvl="3" w:tplc="0409000F" w:tentative="1">
+      <w:start w:val="1"/>
+      <w:numFmt w:val="decimal"/>
+      <w:lvlText w:val="%4."/>
+      <w:lvlJc w:val="left"/>
+      <w:pPr>
+        <w:ind w:left="2880" w:hanging="360"/>
+      </w:pPr>
+    </w:lvl>
+    <w:lvl w:ilvl="4" w:tplc="04090019" w:tentative="1">
+      <w:start w:val="1"/>
+      <w:numFmt w:val="lowerLetter"/>
+      <w:lvlText w:val="%5."/>
+      <w:lvlJc w:val="left"/>
+      <w:pPr>
+        <w:ind w:left="3600" w:hanging="360"/>
+      </w:pPr>
+    </w:lvl>
+    <w:lvl w:ilvl="5" w:tplc="0409001B" w:tentative="1">
+      <w:start w:val="1"/>
+      <w:numFmt w:val="lowerRoman"/>
+      <w:lvlText w:val="%6."/>
+      <w:lvlJc w:val="right"/>
+      <w:pPr>
+        <w:ind w:left="4320" w:hanging="180"/>
+      </w:pPr>
+    </w:lvl>
+    <w:lvl w:ilvl="6" w:tplc="0409000F" w:tentative="1">
+      <w:start w:val="1"/>
+      <w:numFmt w:val="decimal"/>
+      <w:lvlText w:val="%7."/>
+      <w:lvlJc w:val="left"/>
+      <w:pPr>
+        <w:ind w:left="5040" w:hanging="360"/>
+      </w:pPr>
+    </w:lvl>
+    <w:lvl w:ilvl="7" w:tplc="04090019" w:tentative="1">
+      <w:start w:val="1"/>
+      <w:numFmt w:val="lowerLetter"/>
+      <w:lvlText w:val="%8."/>
+      <w:lvlJc w:val="left"/>
+      <w:pPr>
+        <w:ind w:left="5760" w:hanging="360"/>
+      </w:pPr>
+    </w:lvl>
+    <w:lvl w:ilvl="8" w:tplc="0409001B" w:tentative="1">
+      <w:start w:val="1"/>
+      <w:numFmt w:val="lowerRoman"/>
+      <w:lvlText w:val="%9."/>
+      <w:lvlJc w:val="right"/>
+      <w:pPr>
+        <w:ind w:left="6480" w:hanging="180"/>
+      </w:pPr>
+    </w:lvl>
+  </w:abstractNum>
+  <w:abstractNum w:abstractNumId="10">
     <w:nsid w:val="30F3252A"/>
     <w:multiLevelType w:val="hybridMultilevel"/>
     <w:tmpl w:val="582624D0"/>
@@ -4469,7 +5058,93 @@
       </w:pPr>
     </w:lvl>
   </w:abstractNum>
-  <w:abstractNum w:abstractNumId="5">
+  <w:abstractNum w:abstractNumId="11">
+    <w:nsid w:val="35FD5FE5"/>
+    <w:multiLevelType w:val="hybridMultilevel"/>
+    <w:tmpl w:val="582624D0"/>
+    <w:lvl w:ilvl="0" w:tplc="0409000F">
+      <w:start w:val="1"/>
+      <w:numFmt w:val="decimal"/>
+      <w:lvlText w:val="%1."/>
+      <w:lvlJc w:val="left"/>
+      <w:pPr>
+        <w:ind w:left="720" w:hanging="360"/>
+      </w:pPr>
+    </w:lvl>
+    <w:lvl w:ilvl="1" w:tplc="04090019" w:tentative="1">
+      <w:start w:val="1"/>
+      <w:numFmt w:val="lowerLetter"/>
+      <w:lvlText w:val="%2."/>
+      <w:lvlJc w:val="left"/>
+      <w:pPr>
+        <w:ind w:left="1440" w:hanging="360"/>
+      </w:pPr>
+    </w:lvl>
+    <w:lvl w:ilvl="2" w:tplc="0409001B" w:tentative="1">
+      <w:start w:val="1"/>
+      <w:numFmt w:val="lowerRoman"/>
+      <w:lvlText w:val="%3."/>
+      <w:lvlJc w:val="right"/>
+      <w:pPr>
+        <w:ind w:left="2160" w:hanging="180"/>
+      </w:pPr>
+    </w:lvl>
+    <w:lvl w:ilvl="3" w:tplc="0409000F" w:tentative="1">
+      <w:start w:val="1"/>
+      <w:numFmt w:val="decimal"/>
+      <w:lvlText w:val="%4."/>
+      <w:lvlJc w:val="left"/>
+      <w:pPr>
+        <w:ind w:left="2880" w:hanging="360"/>
+      </w:pPr>
+    </w:lvl>
+    <w:lvl w:ilvl="4" w:tplc="04090019" w:tentative="1">
+      <w:start w:val="1"/>
+      <w:numFmt w:val="lowerLetter"/>
+      <w:lvlText w:val="%5."/>
+      <w:lvlJc w:val="left"/>
+      <w:pPr>
+        <w:ind w:left="3600" w:hanging="360"/>
+      </w:pPr>
+    </w:lvl>
+    <w:lvl w:ilvl="5" w:tplc="0409001B" w:tentative="1">
+      <w:start w:val="1"/>
+      <w:numFmt w:val="lowerRoman"/>
+      <w:lvlText w:val="%6."/>
+      <w:lvlJc w:val="right"/>
+      <w:pPr>
+        <w:ind w:left="4320" w:hanging="180"/>
+      </w:pPr>
+    </w:lvl>
+    <w:lvl w:ilvl="6" w:tplc="0409000F" w:tentative="1">
+      <w:start w:val="1"/>
+      <w:numFmt w:val="decimal"/>
+      <w:lvlText w:val="%7."/>
+      <w:lvlJc w:val="left"/>
+      <w:pPr>
+        <w:ind w:left="5040" w:hanging="360"/>
+      </w:pPr>
+    </w:lvl>
+    <w:lvl w:ilvl="7" w:tplc="04090019" w:tentative="1">
+      <w:start w:val="1"/>
+      <w:numFmt w:val="lowerLetter"/>
+      <w:lvlText w:val="%8."/>
+      <w:lvlJc w:val="left"/>
+      <w:pPr>
+        <w:ind w:left="5760" w:hanging="360"/>
+      </w:pPr>
+    </w:lvl>
+    <w:lvl w:ilvl="8" w:tplc="0409001B" w:tentative="1">
+      <w:start w:val="1"/>
+      <w:numFmt w:val="lowerRoman"/>
+      <w:lvlText w:val="%9."/>
+      <w:lvlJc w:val="right"/>
+      <w:pPr>
+        <w:ind w:left="6480" w:hanging="180"/>
+      </w:pPr>
+    </w:lvl>
+  </w:abstractNum>
+  <w:abstractNum w:abstractNumId="12">
     <w:nsid w:val="41D66314"/>
     <w:multiLevelType w:val="hybridMultilevel"/>
     <w:tmpl w:val="582624D0"/>
@@ -4555,7 +5230,7 @@
       </w:pPr>
     </w:lvl>
   </w:abstractNum>
-  <w:abstractNum w:abstractNumId="6">
+  <w:abstractNum w:abstractNumId="13">
     <w:nsid w:val="436A0DF9"/>
     <w:multiLevelType w:val="hybridMultilevel"/>
     <w:tmpl w:val="582624D0"/>
@@ -4641,7 +5316,7 @@
       </w:pPr>
     </w:lvl>
   </w:abstractNum>
-  <w:abstractNum w:abstractNumId="7">
+  <w:abstractNum w:abstractNumId="14">
     <w:nsid w:val="60421942"/>
     <w:multiLevelType w:val="hybridMultilevel"/>
     <w:tmpl w:val="582624D0"/>
@@ -4727,7 +5402,93 @@
       </w:pPr>
     </w:lvl>
   </w:abstractNum>
-  <w:abstractNum w:abstractNumId="8">
+  <w:abstractNum w:abstractNumId="15">
+    <w:nsid w:val="64097529"/>
+    <w:multiLevelType w:val="hybridMultilevel"/>
+    <w:tmpl w:val="582624D0"/>
+    <w:lvl w:ilvl="0" w:tplc="0409000F">
+      <w:start w:val="1"/>
+      <w:numFmt w:val="decimal"/>
+      <w:lvlText w:val="%1."/>
+      <w:lvlJc w:val="left"/>
+      <w:pPr>
+        <w:ind w:left="720" w:hanging="360"/>
+      </w:pPr>
+    </w:lvl>
+    <w:lvl w:ilvl="1" w:tplc="04090019" w:tentative="1">
+      <w:start w:val="1"/>
+      <w:numFmt w:val="lowerLetter"/>
+      <w:lvlText w:val="%2."/>
+      <w:lvlJc w:val="left"/>
+      <w:pPr>
+        <w:ind w:left="1440" w:hanging="360"/>
+      </w:pPr>
+    </w:lvl>
+    <w:lvl w:ilvl="2" w:tplc="0409001B" w:tentative="1">
+      <w:start w:val="1"/>
+      <w:numFmt w:val="lowerRoman"/>
+      <w:lvlText w:val="%3."/>
+      <w:lvlJc w:val="right"/>
+      <w:pPr>
+        <w:ind w:left="2160" w:hanging="180"/>
+      </w:pPr>
+    </w:lvl>
+    <w:lvl w:ilvl="3" w:tplc="0409000F" w:tentative="1">
+      <w:start w:val="1"/>
+      <w:numFmt w:val="decimal"/>
+      <w:lvlText w:val="%4."/>
+      <w:lvlJc w:val="left"/>
+      <w:pPr>
+        <w:ind w:left="2880" w:hanging="360"/>
+      </w:pPr>
+    </w:lvl>
+    <w:lvl w:ilvl="4" w:tplc="04090019" w:tentative="1">
+      <w:start w:val="1"/>
+      <w:numFmt w:val="lowerLetter"/>
+      <w:lvlText w:val="%5."/>
+      <w:lvlJc w:val="left"/>
+      <w:pPr>
+        <w:ind w:left="3600" w:hanging="360"/>
+      </w:pPr>
+    </w:lvl>
+    <w:lvl w:ilvl="5" w:tplc="0409001B" w:tentative="1">
+      <w:start w:val="1"/>
+      <w:numFmt w:val="lowerRoman"/>
+      <w:lvlText w:val="%6."/>
+      <w:lvlJc w:val="right"/>
+      <w:pPr>
+        <w:ind w:left="4320" w:hanging="180"/>
+      </w:pPr>
+    </w:lvl>
+    <w:lvl w:ilvl="6" w:tplc="0409000F" w:tentative="1">
+      <w:start w:val="1"/>
+      <w:numFmt w:val="decimal"/>
+      <w:lvlText w:val="%7."/>
+      <w:lvlJc w:val="left"/>
+      <w:pPr>
+        <w:ind w:left="5040" w:hanging="360"/>
+      </w:pPr>
+    </w:lvl>
+    <w:lvl w:ilvl="7" w:tplc="04090019" w:tentative="1">
+      <w:start w:val="1"/>
+      <w:numFmt w:val="lowerLetter"/>
+      <w:lvlText w:val="%8."/>
+      <w:lvlJc w:val="left"/>
+      <w:pPr>
+        <w:ind w:left="5760" w:hanging="360"/>
+      </w:pPr>
+    </w:lvl>
+    <w:lvl w:ilvl="8" w:tplc="0409001B" w:tentative="1">
+      <w:start w:val="1"/>
+      <w:numFmt w:val="lowerRoman"/>
+      <w:lvlText w:val="%9."/>
+      <w:lvlJc w:val="right"/>
+      <w:pPr>
+        <w:ind w:left="6480" w:hanging="180"/>
+      </w:pPr>
+    </w:lvl>
+  </w:abstractNum>
+  <w:abstractNum w:abstractNumId="16">
     <w:nsid w:val="776E0B9F"/>
     <w:multiLevelType w:val="hybridMultilevel"/>
     <w:tmpl w:val="582624D0"/>
@@ -4813,32 +5574,145 @@
       </w:pPr>
     </w:lvl>
   </w:abstractNum>
+  <w:abstractNum w:abstractNumId="17">
+    <w:nsid w:val="7F176986"/>
+    <w:multiLevelType w:val="hybridMultilevel"/>
+    <w:tmpl w:val="582624D0"/>
+    <w:lvl w:ilvl="0" w:tplc="0409000F">
+      <w:start w:val="1"/>
+      <w:numFmt w:val="decimal"/>
+      <w:lvlText w:val="%1."/>
+      <w:lvlJc w:val="left"/>
+      <w:pPr>
+        <w:ind w:left="720" w:hanging="360"/>
+      </w:pPr>
+    </w:lvl>
+    <w:lvl w:ilvl="1" w:tplc="04090019" w:tentative="1">
+      <w:start w:val="1"/>
+      <w:numFmt w:val="lowerLetter"/>
+      <w:lvlText w:val="%2."/>
+      <w:lvlJc w:val="left"/>
+      <w:pPr>
+        <w:ind w:left="1440" w:hanging="360"/>
+      </w:pPr>
+    </w:lvl>
+    <w:lvl w:ilvl="2" w:tplc="0409001B" w:tentative="1">
+      <w:start w:val="1"/>
+      <w:numFmt w:val="lowerRoman"/>
+      <w:lvlText w:val="%3."/>
+      <w:lvlJc w:val="right"/>
+      <w:pPr>
+        <w:ind w:left="2160" w:hanging="180"/>
+      </w:pPr>
+    </w:lvl>
+    <w:lvl w:ilvl="3" w:tplc="0409000F" w:tentative="1">
+      <w:start w:val="1"/>
+      <w:numFmt w:val="decimal"/>
+      <w:lvlText w:val="%4."/>
+      <w:lvlJc w:val="left"/>
+      <w:pPr>
+        <w:ind w:left="2880" w:hanging="360"/>
+      </w:pPr>
+    </w:lvl>
+    <w:lvl w:ilvl="4" w:tplc="04090019" w:tentative="1">
+      <w:start w:val="1"/>
+      <w:numFmt w:val="lowerLetter"/>
+      <w:lvlText w:val="%5."/>
+      <w:lvlJc w:val="left"/>
+      <w:pPr>
+        <w:ind w:left="3600" w:hanging="360"/>
+      </w:pPr>
+    </w:lvl>
+    <w:lvl w:ilvl="5" w:tplc="0409001B" w:tentative="1">
+      <w:start w:val="1"/>
+      <w:numFmt w:val="lowerRoman"/>
+      <w:lvlText w:val="%6."/>
+      <w:lvlJc w:val="right"/>
+      <w:pPr>
+        <w:ind w:left="4320" w:hanging="180"/>
+      </w:pPr>
+    </w:lvl>
+    <w:lvl w:ilvl="6" w:tplc="0409000F" w:tentative="1">
+      <w:start w:val="1"/>
+      <w:numFmt w:val="decimal"/>
+      <w:lvlText w:val="%7."/>
+      <w:lvlJc w:val="left"/>
+      <w:pPr>
+        <w:ind w:left="5040" w:hanging="360"/>
+      </w:pPr>
+    </w:lvl>
+    <w:lvl w:ilvl="7" w:tplc="04090019" w:tentative="1">
+      <w:start w:val="1"/>
+      <w:numFmt w:val="lowerLetter"/>
+      <w:lvlText w:val="%8."/>
+      <w:lvlJc w:val="left"/>
+      <w:pPr>
+        <w:ind w:left="5760" w:hanging="360"/>
+      </w:pPr>
+    </w:lvl>
+    <w:lvl w:ilvl="8" w:tplc="0409001B" w:tentative="1">
+      <w:start w:val="1"/>
+      <w:numFmt w:val="lowerRoman"/>
+      <w:lvlText w:val="%9."/>
+      <w:lvlJc w:val="right"/>
+      <w:pPr>
+        <w:ind w:left="6480" w:hanging="180"/>
+      </w:pPr>
+    </w:lvl>
+  </w:abstractNum>
   <w:num w:numId="1">
+    <w:abstractNumId w:val="6"/>
+  </w:num>
+  <w:num w:numId="2">
+    <w:abstractNumId w:val="16"/>
+  </w:num>
+  <w:num w:numId="3">
+    <w:abstractNumId w:val="12"/>
+  </w:num>
+  <w:num w:numId="4">
+    <w:abstractNumId w:val="5"/>
+  </w:num>
+  <w:num w:numId="5">
+    <w:abstractNumId w:val="1"/>
+  </w:num>
+  <w:num w:numId="6">
+    <w:abstractNumId w:val="13"/>
+  </w:num>
+  <w:num w:numId="7">
+    <w:abstractNumId w:val="14"/>
+  </w:num>
+  <w:num w:numId="8">
+    <w:abstractNumId w:val="10"/>
+  </w:num>
+  <w:num w:numId="9">
+    <w:abstractNumId w:val="8"/>
+  </w:num>
+  <w:num w:numId="10">
+    <w:abstractNumId w:val="4"/>
+  </w:num>
+  <w:num w:numId="11">
+    <w:abstractNumId w:val="15"/>
+  </w:num>
+  <w:num w:numId="12">
+    <w:abstractNumId w:val="17"/>
+  </w:num>
+  <w:num w:numId="13">
+    <w:abstractNumId w:val="7"/>
+  </w:num>
+  <w:num w:numId="14">
+    <w:abstractNumId w:val="0"/>
+  </w:num>
+  <w:num w:numId="15">
+    <w:abstractNumId w:val="11"/>
+  </w:num>
+  <w:num w:numId="16">
     <w:abstractNumId w:val="2"/>
   </w:num>
-  <w:num w:numId="2">
-    <w:abstractNumId w:val="8"/>
+  <w:num w:numId="17">
+    <w:abstractNumId w:val="3"/>
   </w:num>
-  <w:num w:numId="3">
-    <w:abstractNumId w:val="5"/>
-  </w:num>
-  <w:num w:numId="4">
-    <w:abstractNumId w:val="1"/>
-  </w:num>
-  <w:num w:numId="5">
-    <w:abstractNumId w:val="0"/>
-  </w:num>
-  <w:num w:numId="6">
-    <w:abstractNumId w:val="6"/>
-  </w:num>
-  <w:num w:numId="7">
-    <w:abstractNumId w:val="7"/>
-  </w:num>
-  <w:num w:numId="8">
-    <w:abstractNumId w:val="4"/>
-  </w:num>
-  <w:num w:numId="9">
-    <w:abstractNumId w:val="3"/>
+  <w:num w:numId="18">
+    <w:abstractNumId w:val="9"/>
   </w:num>
 </w:numbering>
 </file>

</xml_diff>